<commit_message>
text edits for rnr
</commit_message>
<xml_diff>
--- a/text/ResponseToComments.docx
+++ b/text/ResponseToComments.docx
@@ -74,8 +74,11 @@
     </w:p>
     <w:p>
       <w:pPr>
-        <w:pStyle w:val="ReviewerComment"/>
-      </w:pPr>
+        <w:pStyle w:val="Ideas"/>
+      </w:pPr>
+      <w:r>
+        <w:t>Add something to the text and point it out here.</w:t>
+      </w:r>
     </w:p>
     <w:p>
       <w:pPr>
@@ -260,8 +263,23 @@
     </w:p>
     <w:p>
       <w:pPr>
-        <w:pStyle w:val="ReviewerComment"/>
-      </w:pPr>
+        <w:pStyle w:val="Ideas"/>
+      </w:pPr>
+      <w:r>
+        <w:t xml:space="preserve">Definitely mention CRP contracts, but note one concern. My set-up requires that development is irreversible and CRP land is generally land that was developed being returned to </w:t>
+      </w:r>
+      <w:r>
+        <w:t>“</w:t>
+      </w:r>
+      <w:r>
+        <w:t>natural</w:t>
+      </w:r>
+      <w:r>
+        <w:t>”</w:t>
+      </w:r>
+      <w:r>
+        <w:t xml:space="preserve"> condition</w:t>
+      </w:r>
     </w:p>
     <w:p>
       <w:pPr>
@@ -293,8 +311,17 @@
     </w:p>
     <w:p>
       <w:pPr>
-        <w:pStyle w:val="ReviewerComment"/>
-      </w:pPr>
+        <w:pStyle w:val="Ideas"/>
+      </w:pPr>
+      <w:r>
+        <w:t>Whatever I do to respond to the case study request</w:t>
+      </w:r>
+      <w:r>
+        <w:t xml:space="preserve"> for reviewer 2 </w:t>
+      </w:r>
+      <w:r>
+        <w:t>will be mentioned here.</w:t>
+      </w:r>
     </w:p>
     <w:p>
       <w:pPr>
@@ -325,11 +352,6 @@
       </w:r>
     </w:p>
     <w:p>
-      <w:pPr>
-        <w:pStyle w:val="ReviewerComment"/>
-      </w:pPr>
-    </w:p>
-    <w:p>
       <w:r>
         <w:t>Change made as requested.</w:t>
       </w:r>
@@ -344,6 +366,7 @@
     </w:p>
     <w:p>
       <w:r>
+        <w:lastRenderedPageBreak/>
         <w:t>Change made as requested</w:t>
       </w:r>
     </w:p>
@@ -352,96 +375,322 @@
         <w:pStyle w:val="ReviewerComment"/>
       </w:pPr>
       <w:r>
+        <w:t>Reviewer #2:</w:t>
+      </w:r>
+    </w:p>
+    <w:p>
+      <w:pPr>
+        <w:pStyle w:val="ReviewerComment"/>
+      </w:pPr>
+      <w:r>
+        <w:t>The authors use a two-period dynamic stochastic optimization framework to analyze how uncertainty in availability of information pertaining to the conservation value of the land affects the decision of the conservation planner today. While the approach is novel </w:t>
+      </w:r>
+      <w:r>
+        <w:rPr>
+          <w:rStyle w:val="il"/>
+        </w:rPr>
+        <w:t>and</w:t>
+      </w:r>
+      <w:r>
+        <w:t> </w:t>
+      </w:r>
+      <w:r>
+        <w:t>the numerical simulations provide key insights, this study lacks a case study application to motivate </w:t>
+      </w:r>
+      <w:r>
+        <w:rPr>
+          <w:rStyle w:val="il"/>
+        </w:rPr>
+        <w:t>and</w:t>
+      </w:r>
+      <w:r>
+        <w:t> </w:t>
+      </w:r>
+      <w:r>
+        <w:t>better explain some of the findings. Additionally, the manuscript also lacks details on how the numerical simulations are carried out. Also, in its current form, the methods/model </w:t>
+      </w:r>
+      <w:r>
+        <w:rPr>
+          <w:rStyle w:val="il"/>
+        </w:rPr>
+        <w:t>and</w:t>
+      </w:r>
+      <w:r>
+        <w:t> </w:t>
+      </w:r>
+      <w:r>
+        <w:t>results are mixed together </w:t>
+      </w:r>
+      <w:r>
+        <w:rPr>
+          <w:rStyle w:val="il"/>
+        </w:rPr>
+        <w:t>and</w:t>
+      </w:r>
+      <w:r>
+        <w:t> </w:t>
+      </w:r>
+      <w:r>
+        <w:t>it is difficult to clearly follow some of the key assumptions </w:t>
+      </w:r>
+      <w:r>
+        <w:rPr>
+          <w:rStyle w:val="il"/>
+        </w:rPr>
+        <w:t>and</w:t>
+      </w:r>
+      <w:r>
+        <w:t> </w:t>
+      </w:r>
+      <w:r>
+        <w:t>approaches the authors used to arrive at the results. Below I provide more detailed comments </w:t>
+      </w:r>
+      <w:r>
+        <w:rPr>
+          <w:rStyle w:val="il"/>
+        </w:rPr>
+        <w:t>and</w:t>
+      </w:r>
+      <w:r>
+        <w:t> </w:t>
+      </w:r>
+      <w:r>
+        <w:t>suggestions:</w:t>
+      </w:r>
+    </w:p>
+    <w:p>
+      <w:pPr>
+        <w:pStyle w:val="Ideas"/>
+      </w:pPr>
+      <w:r>
+        <w:t>Have to think about the best way to reorganize. My logic to the current organization was that Figs. 1 and 2 aren’t results – they are graphical illustrations of the theoretical model. All these figures do is graph the component parts of Eq. (4) for different parameter values.</w:t>
+      </w:r>
+      <w:r>
+        <w:t xml:space="preserve"> But I need to respond somehow, so have to rethink this.</w:t>
+      </w:r>
+    </w:p>
+    <w:p>
+      <w:pPr>
+        <w:pStyle w:val="ReviewerComment"/>
+      </w:pPr>
+      <w:r>
+        <w:t xml:space="preserve">1) </w:t>
+      </w:r>
+      <w:proofErr w:type="gramStart"/>
+      <w:r>
+        <w:t>define</w:t>
+      </w:r>
+      <w:proofErr w:type="gramEnd"/>
+      <w:r>
+        <w:t xml:space="preserve"> CARA risk preferences the first time you use it</w:t>
+      </w:r>
+    </w:p>
+    <w:p>
+      <w:r>
+        <w:t>Thank you for noticing this oversight. I have replaced the abbreviation with the full description since it is not used again in the text.</w:t>
+      </w:r>
+    </w:p>
+    <w:p>
+      <w:pPr>
+        <w:pStyle w:val="ReviewerComment"/>
+      </w:pPr>
+      <w:r>
+        <w:t>2) It is a little difficult to distill the key results of the study as the manuscript is currently presented. It would help to clearly separate the methods/model section from the results section. For example, in section 2.1 (page 7), the 3 paragraphs following the text: "from this figure, we observe several effects....." can be moved to a separate section (e.g. "results") </w:t>
+      </w:r>
+      <w:r>
+        <w:rPr>
+          <w:rStyle w:val="il"/>
+        </w:rPr>
+        <w:t>and</w:t>
+      </w:r>
+      <w:r>
+        <w:t> </w:t>
+      </w:r>
+      <w:r>
+        <w:t>some of the text in section 3 </w:t>
+      </w:r>
+      <w:r>
+        <w:rPr>
+          <w:rStyle w:val="il"/>
+        </w:rPr>
+        <w:t>and</w:t>
+      </w:r>
+      <w:r>
+        <w:t> </w:t>
+      </w:r>
+      <w:r>
+        <w:t>4 that highlight the key assumptions can be moved here.</w:t>
+      </w:r>
+    </w:p>
+    <w:p>
+      <w:r>
+        <w:t xml:space="preserve">I appreciate this concern about the separation of the model and the figures representing the conclusions of the model. In revising the paper, I considered several possible reorganizations of the material. Since many of the figures are used to illustrate the solution to the </w:t>
+      </w:r>
+      <w:proofErr w:type="spellStart"/>
+      <w:r>
+        <w:t>modelThe</w:t>
+      </w:r>
+      <w:proofErr w:type="spellEnd"/>
+      <w:r>
+        <w:t xml:space="preserve"> version presented here maintains the same general outline as the original version but uses more descriptive headings and additional description</w:t>
+      </w:r>
+    </w:p>
+    <w:p>
+      <w:pPr>
+        <w:pStyle w:val="Ideas"/>
+      </w:pPr>
+      <w:r>
+        <w:t xml:space="preserve">The challenge in responding to this comment is making a clear distinction between the two. The “results” aren’t really results in a traditional sense. Throughout the paper, I’m exploring the implications of a model. </w:t>
+      </w:r>
+    </w:p>
+    <w:p>
+      <w:pPr>
+        <w:pStyle w:val="ReviewerComment"/>
+      </w:pPr>
+      <w:r>
+        <w:t>3) Please put in main headings (e.g. Results) for section 3 </w:t>
+      </w:r>
+      <w:r>
+        <w:rPr>
+          <w:rStyle w:val="il"/>
+        </w:rPr>
+        <w:t>and</w:t>
+      </w:r>
+      <w:r>
+        <w:t> </w:t>
+      </w:r>
+      <w:r>
+        <w:t>4. Also, maybe section 3 </w:t>
+      </w:r>
+      <w:r>
+        <w:rPr>
+          <w:rStyle w:val="il"/>
+        </w:rPr>
+        <w:t>and</w:t>
+      </w:r>
+      <w:r>
+        <w:t> </w:t>
+      </w:r>
+      <w:r>
+        <w:t>4 can be combined as sub-sections under one main heading.</w:t>
+      </w:r>
+    </w:p>
+    <w:p>
+      <w:pPr>
+        <w:pStyle w:val="ReviewerComment"/>
+      </w:pPr>
+      <w:r>
+        <w:t>4) One of the limitations of this study is restricting the conservation buyer's choice of optimal use of the land in conservation only when "e&lt;0". In reality, there may be situations when conservation is important even in scenarios when "e&lt;0". While I understand the necessity of such assumptions to develop a tractable model, it is important to point out this limitation </w:t>
+      </w:r>
+      <w:r>
+        <w:rPr>
+          <w:rStyle w:val="il"/>
+        </w:rPr>
+        <w:t>and</w:t>
+      </w:r>
+      <w:r>
+        <w:t> </w:t>
+      </w:r>
+      <w:r>
+        <w:t>what intuitions your results can provide for such cases (if any).</w:t>
+      </w:r>
+    </w:p>
+    <w:p>
+      <w:r>
         <w:lastRenderedPageBreak/>
-        <w:t>Reviewer #2:</w:t>
-      </w:r>
-    </w:p>
-    <w:p>
-      <w:pPr>
-        <w:pStyle w:val="ReviewerComment"/>
-      </w:pPr>
-      <w:r>
-        <w:t>The authors use a two-period dynamic stochastic optimization framework to analyze how uncertainty in availability of information pertaining to the conservation value of the land affects the decision of the conservation planner today. While the approach is novel </w:t>
-      </w:r>
-      <w:r>
-        <w:rPr>
-          <w:rStyle w:val="il"/>
-        </w:rPr>
-        <w:t>and</w:t>
-      </w:r>
-      <w:r>
-        <w:t> </w:t>
-      </w:r>
-      <w:r>
-        <w:t>the numerical simulations provide key insights, this study lacks a case study application to motivate </w:t>
-      </w:r>
-      <w:r>
-        <w:rPr>
-          <w:rStyle w:val="il"/>
-        </w:rPr>
-        <w:t>and</w:t>
-      </w:r>
-      <w:r>
-        <w:t> </w:t>
-      </w:r>
-      <w:r>
-        <w:t>better explain some of the findings. Additionally, the manuscript also lacks details on how the numerical simulations are carried out. Also, in its current form, the methods/model </w:t>
-      </w:r>
-      <w:r>
-        <w:rPr>
-          <w:rStyle w:val="il"/>
-        </w:rPr>
-        <w:t>and</w:t>
-      </w:r>
-      <w:r>
-        <w:t> </w:t>
-      </w:r>
-      <w:r>
-        <w:t>results are mixed together </w:t>
-      </w:r>
-      <w:r>
-        <w:rPr>
-          <w:rStyle w:val="il"/>
-        </w:rPr>
-        <w:t>and</w:t>
-      </w:r>
-      <w:r>
-        <w:t> </w:t>
-      </w:r>
-      <w:r>
-        <w:t>it is difficult to clearly follow some of the key assumptions </w:t>
-      </w:r>
-      <w:r>
-        <w:rPr>
-          <w:rStyle w:val="il"/>
-        </w:rPr>
-        <w:t>and</w:t>
-      </w:r>
-      <w:r>
-        <w:t> </w:t>
-      </w:r>
-      <w:r>
-        <w:t>approaches the authors used to arrive at the results. Below I provide more detailed comments </w:t>
-      </w:r>
-      <w:r>
-        <w:rPr>
-          <w:rStyle w:val="il"/>
-        </w:rPr>
-        <w:t>and</w:t>
-      </w:r>
-      <w:r>
-        <w:t> </w:t>
-      </w:r>
-      <w:r>
-        <w:t>suggestions:</w:t>
-      </w:r>
-    </w:p>
-    <w:p>
-      <w:pPr>
-        <w:pStyle w:val="Ideas"/>
-      </w:pPr>
-      <w:r>
-        <w:t>Have to think about the best way to reorganize. My logic to the current organization was that Figs. 1 and 2 aren’t results – they are graphical illustrations of the theoretical model. All these figures do is graph the component parts of Eq. (4) for different parameter values.</w:t>
+        <w:t>I have added additional detail into the manuscript explaining the meaning of the variables in more depth and illustrating this through a discussion of how the model in the paper relates to existing descriptions of several real world PES programs.</w:t>
+      </w:r>
+    </w:p>
+    <w:p>
+      <w:r>
+        <w:t>Given the way I have defined the variables in the model, e represents the true benefit of conservation over development accounting for all possible benefits (to the buyer) of conservation. So if conservation is important to the buyer (i.e. more desirable than development), then according the definitions in this model, e&gt;0. Part of the reason this value is unknown to the buyer is precisely because it is very difficult to measure all the possible benefits a parcel may provide.</w:t>
+      </w:r>
+    </w:p>
+    <w:p>
+      <w:r>
+        <w:t xml:space="preserve">As the paper now makes clearer </w:t>
+      </w:r>
+      <w:r>
+        <w:rPr>
+          <w:rStyle w:val="ToUpdate"/>
+        </w:rPr>
+        <w:t xml:space="preserve">on </w:t>
+      </w:r>
+      <w:proofErr w:type="spellStart"/>
+      <w:r>
+        <w:rPr>
+          <w:rStyle w:val="ToUpdate"/>
+        </w:rPr>
+        <w:t>pg.zz</w:t>
+      </w:r>
+      <w:proofErr w:type="spellEnd"/>
+      <w:r>
+        <w:t>, if e&lt;0, this means that the buyer of ecosystem services will receive more benefits if the land is developed than if it is conserved. This option exists in the model to reflect the reality that not all buyers of ecosystem services will want every parcel developed. The text now makes it clearer that while there may be other benefits of conservation that accrue to someone other than the buyer, these benefits would not be considered.</w:t>
+      </w:r>
+    </w:p>
+    <w:p>
+      <w:pPr>
+        <w:pStyle w:val="ReviewerComment"/>
+      </w:pPr>
+      <w:r>
+        <w:t>5) Figure 2 is missing labels for x-axis; also the title of Figure 2 seems incomplete (the Impact of Changing Parameters on what?)</w:t>
+      </w:r>
+    </w:p>
+    <w:p>
+      <w:r>
+        <w:t xml:space="preserve">The revised figure includes an </w:t>
+      </w:r>
+      <w:r>
+        <w:rPr>
+          <w:i/>
+        </w:rPr>
+        <w:t>x</w:t>
+      </w:r>
+      <w:r>
+        <w:t xml:space="preserve">-axis label (on the bottom row) and is now titled </w:t>
+      </w:r>
+      <w:r>
+        <w:rPr>
+          <w:rStyle w:val="ToUpdate"/>
+        </w:rPr>
+        <w:t xml:space="preserve">“Impact of Changing Parameters on the Marginal Benefits and Costs of Increasing </w:t>
+      </w:r>
+      <w:r>
+        <w:rPr>
+          <w:rStyle w:val="ToUpdate"/>
+        </w:rPr>
+        <w:t>the Final Period</w:t>
+      </w:r>
+      <w:r>
+        <w:rPr>
+          <w:rStyle w:val="ToUpdate"/>
+        </w:rPr>
+        <w:t xml:space="preserve"> Offer”</w:t>
+      </w:r>
+    </w:p>
+    <w:p>
+      <w:pPr>
+        <w:pStyle w:val="ReviewerComment"/>
+      </w:pPr>
+      <w:r>
+        <w:t>6) Applying this to an actual case study would make some of the results more tangible for the reader. Even if it is not possible to apply a full case study, it would benefit the reader if many of the assumptions that the author makes are motivated with real life scenarios (wherever possible)to make the methods </w:t>
+      </w:r>
+      <w:r>
+        <w:rPr>
+          <w:rStyle w:val="il"/>
+        </w:rPr>
+        <w:t>and</w:t>
+      </w:r>
+      <w:r>
+        <w:t> </w:t>
+      </w:r>
+      <w:r>
+        <w:t>results less abstract.</w:t>
+      </w:r>
+    </w:p>
+    <w:p>
+      <w:r>
+        <w:t>Applying the model to a specific case study is challenging because of the large degree of uncertainty about parameter values that drives the model motivation. However, I have adopted your suggestion of motivating the model and the definition of terms by drawing parallels with several real world PES schemes.</w:t>
       </w:r>
       <w:bookmarkStart w:id="0" w:name="_GoBack"/>
       <w:bookmarkEnd w:id="0"/>
@@ -451,114 +700,110 @@
         <w:pStyle w:val="ReviewerComment"/>
       </w:pPr>
       <w:r>
-        <w:t xml:space="preserve">1) </w:t>
-      </w:r>
-      <w:proofErr w:type="gramStart"/>
-      <w:r>
-        <w:t>define</w:t>
-      </w:r>
-      <w:proofErr w:type="gramEnd"/>
-      <w:r>
-        <w:t xml:space="preserve"> CARA risk preferences the first time you use it</w:t>
-      </w:r>
-    </w:p>
-    <w:p>
-      <w:r>
-        <w:t>Thank you for noticing this oversight. I have replaced the abbreviation with the full description since it is not used again in the text.</w:t>
-      </w:r>
-    </w:p>
-    <w:p>
-      <w:pPr>
-        <w:pStyle w:val="ReviewerComment"/>
-      </w:pPr>
-      <w:r>
-        <w:t>2) It is a little difficult to distill the key results of the study as the manuscript is currently presented. It would help to clearly separate the methods/model section from the results section. For example, in section 2.1 (page 7), the 3 paragraphs following the text: "from this figure, we observe several effects....." can be moved to a separate section (e.g. "results") </w:t>
-      </w:r>
-      <w:r>
-        <w:rPr>
-          <w:rStyle w:val="il"/>
-        </w:rPr>
-        <w:t>and</w:t>
-      </w:r>
-      <w:r>
-        <w:t> </w:t>
-      </w:r>
-      <w:r>
-        <w:t>some of the text in section 3 </w:t>
-      </w:r>
-      <w:r>
-        <w:rPr>
-          <w:rStyle w:val="il"/>
-        </w:rPr>
-        <w:t>and</w:t>
-      </w:r>
-      <w:r>
-        <w:t> </w:t>
-      </w:r>
-      <w:r>
-        <w:t>4 that highlight the key assumptions can be moved here.</w:t>
-      </w:r>
-    </w:p>
-    <w:p>
-      <w:pPr>
-        <w:pStyle w:val="ReviewerComment"/>
-      </w:pPr>
-    </w:p>
-    <w:p>
-      <w:pPr>
-        <w:pStyle w:val="ReviewerComment"/>
-      </w:pPr>
-      <w:r>
-        <w:t>3) Please put in main headings (e.g. Results) for section 3 </w:t>
-      </w:r>
-      <w:r>
-        <w:rPr>
-          <w:rStyle w:val="il"/>
-        </w:rPr>
-        <w:t>and</w:t>
-      </w:r>
-      <w:r>
-        <w:t> </w:t>
-      </w:r>
-      <w:r>
-        <w:t>4. Also, maybe section 3 </w:t>
-      </w:r>
-      <w:r>
-        <w:rPr>
-          <w:rStyle w:val="il"/>
-        </w:rPr>
-        <w:t>and</w:t>
-      </w:r>
-      <w:r>
-        <w:t> </w:t>
-      </w:r>
-      <w:r>
-        <w:t>4 can be combined as sub-sections under one main heading.</w:t>
-      </w:r>
-    </w:p>
-    <w:p>
-      <w:pPr>
-        <w:pStyle w:val="ReviewerComment"/>
-      </w:pPr>
-    </w:p>
-    <w:p>
-      <w:pPr>
-        <w:pStyle w:val="ReviewerComment"/>
-      </w:pPr>
-      <w:r>
-        <w:t>4) One of the limitations of this study is restricting the conservation buyer's choice of optimal use of the land in conservation only when "e&lt;0". In reality, there may be situations when conservation is important even in scenarios when "e&lt;0". While I understand the necessity of such assumptions to develop a tractable model, it is important to point out this limitation </w:t>
-      </w:r>
-      <w:r>
-        <w:rPr>
-          <w:rStyle w:val="il"/>
-        </w:rPr>
-        <w:t>and</w:t>
-      </w:r>
-      <w:r>
-        <w:t> </w:t>
-      </w:r>
-      <w:r>
-        <w:t>what intuitions your results can provide for such cases (if any).</w:t>
+        <w:t>7) I find a few instances of typos </w:t>
+      </w:r>
+      <w:r>
+        <w:rPr>
+          <w:rStyle w:val="il"/>
+        </w:rPr>
+        <w:t>and</w:t>
+      </w:r>
+      <w:r>
+        <w:t> </w:t>
+      </w:r>
+      <w:r>
+        <w:t>grammatical errors. Please proof read the manuscript carefully.</w:t>
+      </w:r>
+    </w:p>
+    <w:p>
+      <w:pPr>
+        <w:pStyle w:val="ReviewerComment"/>
+        <w:rPr>
+          <w:rStyle w:val="ToUpdate"/>
+        </w:rPr>
+      </w:pPr>
+      <w:r>
+        <w:rPr>
+          <w:rStyle w:val="ToUpdate"/>
+        </w:rPr>
+        <w:t xml:space="preserve">Ask </w:t>
+      </w:r>
+      <w:r>
+        <w:rPr>
+          <w:rStyle w:val="ToUpdate"/>
+        </w:rPr>
+        <w:t xml:space="preserve">Mom and/or </w:t>
+      </w:r>
+      <w:r>
+        <w:rPr>
+          <w:rStyle w:val="ToUpdate"/>
+        </w:rPr>
+        <w:t>Tom to proofread final draft before submitting</w:t>
+      </w:r>
+    </w:p>
+    <w:p>
+      <w:pPr>
+        <w:pStyle w:val="ReviewerComment"/>
+      </w:pPr>
+      <w:r>
+        <w:t xml:space="preserve">8) Many of the figures are not </w:t>
+      </w:r>
+      <w:proofErr w:type="spellStart"/>
+      <w:r>
+        <w:t>self explanatory</w:t>
+      </w:r>
+      <w:proofErr w:type="spellEnd"/>
+      <w:r>
+        <w:t>. Please provide axis labels wherever missing </w:t>
+      </w:r>
+      <w:r>
+        <w:rPr>
+          <w:rStyle w:val="il"/>
+        </w:rPr>
+        <w:t>and</w:t>
+      </w:r>
+      <w:r>
+        <w:t> </w:t>
+      </w:r>
+      <w:r>
+        <w:t>also clear titles </w:t>
+      </w:r>
+      <w:r>
+        <w:rPr>
+          <w:rStyle w:val="il"/>
+        </w:rPr>
+        <w:t>and</w:t>
+      </w:r>
+      <w:r>
+        <w:t> </w:t>
+      </w:r>
+      <w:r>
+        <w:t>captions to explain the figure. For example, in Figure 8, it is not clear from the title what does the gain (shown on y-axis) refer to. There are similar issues with Figure 2, 5 </w:t>
+      </w:r>
+      <w:r>
+        <w:rPr>
+          <w:rStyle w:val="il"/>
+        </w:rPr>
+        <w:t>and</w:t>
+      </w:r>
+      <w:r>
+        <w:t> </w:t>
+      </w:r>
+      <w:r>
+        <w:t>6.</w:t>
+      </w:r>
+    </w:p>
+    <w:p>
+      <w:r>
+        <w:t>I have updated the labels and titles of most of the figures in the text.</w:t>
+      </w:r>
+    </w:p>
+    <w:p>
+      <w:pPr>
+        <w:pStyle w:val="ReviewerComment"/>
+      </w:pPr>
+      <w:r>
+        <w:t>9) Please provide more details about how the numerical simulations were carried out either as a separate sub-section under methods or as part of the appendix.</w:t>
       </w:r>
     </w:p>
     <w:p>
@@ -566,166 +811,14 @@
         <w:pStyle w:val="Ideas"/>
       </w:pPr>
       <w:r>
-        <w:t>I need to decipher this comment a little more. The idea is that e represents the total public benefit of conservation over development. My intent is that if e&lt;0, society prefers the land be developed. I’m trying to figure out what the reviewer is getting at – is this the idea that we might be wrong? Or that conservation has non-monetary benefits? I intend for e to include all benefits. The model considers the cases where e&lt;0 to acknowledge that conserving all land is likely not optimal for society. Maybe I can connect this back to whatever I end up saying in response to review</w:t>
-      </w:r>
-      <w:r>
-        <w:t>er 1 about the independence of parcels.</w:t>
-      </w:r>
-    </w:p>
-    <w:p>
-      <w:pPr>
-        <w:pStyle w:val="ReviewerComment"/>
-      </w:pPr>
-      <w:r>
         <w:lastRenderedPageBreak/>
-        <w:t>5) Figure 2 is missing labels for x-axis; also the title of Figure 2 seems incomplete (the Impact of Changing Parameters on what?)</w:t>
-      </w:r>
-    </w:p>
-    <w:p>
-      <w:r>
-        <w:t xml:space="preserve">The revised figure includes an </w:t>
-      </w:r>
-      <w:r>
-        <w:rPr>
-          <w:i/>
-        </w:rPr>
-        <w:t>x</w:t>
-      </w:r>
-      <w:r>
-        <w:t xml:space="preserve">-axis label (on the bottom row) and is now titled </w:t>
-      </w:r>
-      <w:r>
-        <w:rPr>
-          <w:rStyle w:val="ToUpdate"/>
-        </w:rPr>
-        <w:t>“Impact of Changing Parameters on the Marginal Benefits and Costs of Increasing the Offer”</w:t>
-      </w:r>
-    </w:p>
-    <w:p>
-      <w:pPr>
-        <w:pStyle w:val="ReviewerComment"/>
-      </w:pPr>
-      <w:r>
-        <w:t>6) Applying this to an actual case study would make some of the results more tangible for the reader. Even if it is not possible to apply a full case study, it would benefit the reader if many of the assumptions that the author makes are motivated with real life scenarios (wherever possible)to make the methods </w:t>
-      </w:r>
-      <w:r>
-        <w:rPr>
-          <w:rStyle w:val="il"/>
-        </w:rPr>
-        <w:t>and</w:t>
-      </w:r>
-      <w:r>
-        <w:t> </w:t>
-      </w:r>
-      <w:r>
-        <w:t>results less abstract.</w:t>
-      </w:r>
-    </w:p>
-    <w:p>
-      <w:pPr>
-        <w:pStyle w:val="ReviewerComment"/>
-      </w:pPr>
-      <w:r>
-        <w:t>7) I find a few instances of typos </w:t>
-      </w:r>
-      <w:r>
-        <w:rPr>
-          <w:rStyle w:val="il"/>
-        </w:rPr>
-        <w:t>and</w:t>
-      </w:r>
-      <w:r>
-        <w:t> </w:t>
-      </w:r>
-      <w:r>
-        <w:t>grammatical errors. Please proof read the manuscript carefully.</w:t>
-      </w:r>
-    </w:p>
-    <w:p>
-      <w:pPr>
-        <w:pStyle w:val="ReviewerComment"/>
-        <w:rPr>
-          <w:rStyle w:val="ToUpdate"/>
-        </w:rPr>
-      </w:pPr>
-      <w:r>
-        <w:rPr>
-          <w:rStyle w:val="ToUpdate"/>
-        </w:rPr>
-        <w:t>Ask Vis or Mom/Tom to proofread final draft before submitting</w:t>
-      </w:r>
-    </w:p>
-    <w:p>
-      <w:pPr>
-        <w:pStyle w:val="ReviewerComment"/>
-      </w:pPr>
-      <w:r>
-        <w:t xml:space="preserve">8) Many of the figures are not </w:t>
-      </w:r>
-      <w:proofErr w:type="spellStart"/>
-      <w:r>
-        <w:t>self explanatory</w:t>
-      </w:r>
-      <w:proofErr w:type="spellEnd"/>
-      <w:r>
-        <w:t>. Please provide axis labels wherever missing </w:t>
-      </w:r>
-      <w:r>
-        <w:rPr>
-          <w:rStyle w:val="il"/>
-        </w:rPr>
-        <w:t>and</w:t>
-      </w:r>
-      <w:r>
-        <w:t> </w:t>
-      </w:r>
-      <w:r>
-        <w:t>also clear titles </w:t>
-      </w:r>
-      <w:r>
-        <w:rPr>
-          <w:rStyle w:val="il"/>
-        </w:rPr>
-        <w:t>and</w:t>
-      </w:r>
-      <w:r>
-        <w:t> </w:t>
-      </w:r>
-      <w:r>
-        <w:t>captions to explain the figure. For example, in Figure 8, it is not clear from the title what does the gain (shown on y-axis) refer to. There are similar issues with Figure 2, 5 </w:t>
-      </w:r>
-      <w:r>
-        <w:rPr>
-          <w:rStyle w:val="il"/>
-        </w:rPr>
-        <w:t>and</w:t>
-      </w:r>
-      <w:r>
-        <w:t> </w:t>
-      </w:r>
-      <w:r>
-        <w:t>6.</w:t>
-      </w:r>
-    </w:p>
-    <w:p>
-      <w:r>
-        <w:t>I have updated the labels and titles of most of the figures in the text.</w:t>
-      </w:r>
-    </w:p>
-    <w:p>
-      <w:pPr>
-        <w:pStyle w:val="ReviewerComment"/>
-      </w:pPr>
-      <w:r>
-        <w:t>9) Please provide more details about how the numerical simulations were carried out either as a separate sub-section under methods or as part of the appendix.</w:t>
-      </w:r>
-    </w:p>
-    <w:p>
-      <w:pPr>
-        <w:pStyle w:val="Ideas"/>
-      </w:pPr>
-      <w:r>
-        <w:t>Create a new appendix and made code available.</w:t>
+        <w:t>Create a new appendix and ma</w:t>
+      </w:r>
+      <w:r>
+        <w:t>k</w:t>
+      </w:r>
+      <w:r>
+        <w:t>e code available.</w:t>
       </w:r>
     </w:p>
     <w:sectPr>

</xml_diff>

<commit_message>
Storing text changes in preparation for branching code to create a submission archive version of the code.
</commit_message>
<xml_diff>
--- a/text/ResponseToComments.docx
+++ b/text/ResponseToComments.docx
@@ -73,11 +73,20 @@
       </w:r>
     </w:p>
     <w:p>
-      <w:pPr>
-        <w:pStyle w:val="Ideas"/>
-      </w:pPr>
-      <w:r>
-        <w:t>Add something to the text and point it out here.</w:t>
+      <w:r>
+        <w:t xml:space="preserve">I have added an explicit discussion of this point on pg. </w:t>
+      </w:r>
+      <w:r>
+        <w:t>4</w:t>
+      </w:r>
+      <w:r>
+        <w:t xml:space="preserve">, paragraph </w:t>
+      </w:r>
+      <w:r>
+        <w:t>4</w:t>
+      </w:r>
+      <w:r>
+        <w:t>.</w:t>
       </w:r>
     </w:p>
     <w:p>
@@ -110,11 +119,6 @@
       <w:pPr>
         <w:pStyle w:val="ReviewerComment"/>
       </w:pPr>
-    </w:p>
-    <w:p>
-      <w:pPr>
-        <w:pStyle w:val="ReviewerComment"/>
-      </w:pPr>
       <w:r>
         <w:t>Allowing for correlations, the author is able to form each of the respective agents' optimization problems using conditional distributions. In particular, in the second step (landowner's prior period decision), a unique development value threshold appears likely. Given this threshold, the buyer's initial period decision can be characterized. An option value (in a weak sense) is established due to the presence of learning about the land's ES value in the future. The direct value of improved future information is clear for the second period. The indirect effect through its impact on the threshold development value is explored in the numerical simulations.</w:t>
       </w:r>
@@ -123,11 +127,6 @@
       <w:pPr>
         <w:pStyle w:val="ReviewerComment"/>
       </w:pPr>
-    </w:p>
-    <w:p>
-      <w:pPr>
-        <w:pStyle w:val="ReviewerComment"/>
-      </w:pPr>
       <w:r>
         <w:t>First set of simulations removes the correlation between ES signal </w:t>
       </w:r>
@@ -154,6 +153,7 @@
         <w:pStyle w:val="ReviewerComment"/>
       </w:pPr>
       <w:r>
+        <w:lastRenderedPageBreak/>
         <w:t>Explicitly allowing correlation between ES signal </w:t>
       </w:r>
       <w:r>
@@ -198,11 +198,6 @@
       <w:pPr>
         <w:pStyle w:val="ReviewerComment"/>
       </w:pPr>
-    </w:p>
-    <w:p>
-      <w:pPr>
-        <w:pStyle w:val="ReviewerComment"/>
-      </w:pPr>
       <w:r>
         <w:t>Overall, this is a very carefully crafted (applied) theoretical paper that does a very nice job parsing the many critical regions implied by the model </w:t>
       </w:r>
@@ -231,11 +226,6 @@
       <w:pPr>
         <w:pStyle w:val="ReviewerComment"/>
       </w:pPr>
-    </w:p>
-    <w:p>
-      <w:pPr>
-        <w:pStyle w:val="ReviewerComment"/>
-      </w:pPr>
       <w:r>
         <w:t>A few small suggestions to improve:</w:t>
       </w:r>
@@ -244,11 +234,6 @@
       <w:pPr>
         <w:pStyle w:val="ReviewerComment"/>
       </w:pPr>
-    </w:p>
-    <w:p>
-      <w:pPr>
-        <w:pStyle w:val="ReviewerComment"/>
-      </w:pPr>
       <w:r>
         <w:t xml:space="preserve">1) </w:t>
       </w:r>
@@ -263,563 +248,570 @@
     </w:p>
     <w:p>
       <w:pPr>
-        <w:pStyle w:val="Ideas"/>
-      </w:pPr>
-      <w:r>
-        <w:t xml:space="preserve">Definitely mention CRP contracts, but note one concern. My set-up requires that development is irreversible and CRP land is generally land that was developed being returned to </w:t>
-      </w:r>
-      <w:r>
+        <w:pStyle w:val="NoSpacing"/>
+      </w:pPr>
+      <w:r>
+        <w:t>I have added additional discussion about the motivation for the two stage set-up. As I noted in the text, while CRP provides a nice example of the timing, the model presented here does not apply to CRP because CRP pays farmers to remove land from agricultural production and restore it to a “natural” state. CRP is thus an “asset building” program and the irreversibility that drives the effects in the model presented here does not apply in the CRP setting.</w:t>
+      </w:r>
+    </w:p>
+    <w:p>
+      <w:pPr>
+        <w:pStyle w:val="NoSpacing"/>
+      </w:pPr>
+    </w:p>
+    <w:p>
+      <w:pPr>
+        <w:pStyle w:val="ReviewerComment"/>
+      </w:pPr>
+      <w:r>
+        <w:t xml:space="preserve">2) </w:t>
+      </w:r>
+      <w:proofErr w:type="gramStart"/>
+      <w:r>
+        <w:t>can</w:t>
+      </w:r>
+      <w:proofErr w:type="gramEnd"/>
+      <w:r>
+        <w:t xml:space="preserve"> you provide a better interpretive argument for the parameter choices to argue that the cases presented likely cover the realistic relationships present between conservation </w:t>
+      </w:r>
+      <w:r>
+        <w:rPr>
+          <w:rStyle w:val="il"/>
+        </w:rPr>
+        <w:t>and</w:t>
+      </w:r>
+      <w:r>
+        <w:t> </w:t>
+      </w:r>
+      <w:r>
+        <w:t>development values?</w:t>
+      </w:r>
+    </w:p>
+    <w:p>
+      <w:r>
+        <w:t>I have added a new section to the text describing how the parameters from the model relate to several existing ecosystem service payment plans. I have also added additional statements throughout the model development to tie the model variables more closely to their real world meanings.</w:t>
+      </w:r>
+    </w:p>
+    <w:p>
+      <w:pPr>
+        <w:pStyle w:val="ReviewerComment"/>
+      </w:pPr>
+      <w:r>
+        <w:t>3) p. 11, second paragraph "…optimal first period offer </w:t>
+      </w:r>
+      <w:r>
+        <w:rPr>
+          <w:rStyle w:val="il"/>
+        </w:rPr>
+        <w:t>and</w:t>
+      </w:r>
+      <w:r>
+        <w:t> </w:t>
+      </w:r>
+      <w:r>
+        <w:t>how large valuable adopting…" '</w:t>
+      </w:r>
+      <w:proofErr w:type="gramStart"/>
+      <w:r>
+        <w:t>large</w:t>
+      </w:r>
+      <w:proofErr w:type="gramEnd"/>
+      <w:r>
+        <w:t>' to be deleted?</w:t>
+      </w:r>
+    </w:p>
+    <w:p>
+      <w:r>
+        <w:t>Change made as requested.</w:t>
+      </w:r>
+    </w:p>
+    <w:p>
+      <w:pPr>
+        <w:pStyle w:val="ReviewerComment"/>
+      </w:pPr>
+      <w:r>
+        <w:t>4) p. 12, first line: buyer's</w:t>
+      </w:r>
+    </w:p>
+    <w:p>
+      <w:r>
+        <w:t>Change made as requested</w:t>
+      </w:r>
+    </w:p>
+    <w:p>
+      <w:pPr>
+        <w:pStyle w:val="ReviewerComment"/>
+      </w:pPr>
+      <w:r>
+        <w:lastRenderedPageBreak/>
+        <w:t>Reviewer #2:</w:t>
+      </w:r>
+    </w:p>
+    <w:p>
+      <w:pPr>
+        <w:pStyle w:val="ReviewerComment"/>
+      </w:pPr>
+      <w:r>
+        <w:t>The authors use a two-period dynamic stochastic optimization framework to analyze how uncertainty in availability of information pertaining to the conservation value of the land affects the decision of the conservation planner today. While the approach is novel </w:t>
+      </w:r>
+      <w:r>
+        <w:rPr>
+          <w:rStyle w:val="il"/>
+        </w:rPr>
+        <w:t>and</w:t>
+      </w:r>
+      <w:r>
+        <w:t> </w:t>
+      </w:r>
+      <w:r>
+        <w:t>the numerical simulations provide key insights, this study lacks a case study application to motivate </w:t>
+      </w:r>
+      <w:r>
+        <w:rPr>
+          <w:rStyle w:val="il"/>
+        </w:rPr>
+        <w:t>and</w:t>
+      </w:r>
+      <w:r>
+        <w:t> </w:t>
+      </w:r>
+      <w:r>
+        <w:t>better explain some of the findings. Additionally, the manuscript also lacks details on how the numerical simulations are carried out. Also, in its current form, the methods/model </w:t>
+      </w:r>
+      <w:r>
+        <w:rPr>
+          <w:rStyle w:val="il"/>
+        </w:rPr>
+        <w:t>and</w:t>
+      </w:r>
+      <w:r>
+        <w:t> </w:t>
+      </w:r>
+      <w:r>
+        <w:t>results are mixed together </w:t>
+      </w:r>
+      <w:r>
+        <w:rPr>
+          <w:rStyle w:val="il"/>
+        </w:rPr>
+        <w:t>and</w:t>
+      </w:r>
+      <w:r>
+        <w:t> </w:t>
+      </w:r>
+      <w:r>
+        <w:t>it is difficult to clearly follow some of the key assumptions </w:t>
+      </w:r>
+      <w:r>
+        <w:rPr>
+          <w:rStyle w:val="il"/>
+        </w:rPr>
+        <w:t>and</w:t>
+      </w:r>
+      <w:r>
+        <w:t> </w:t>
+      </w:r>
+      <w:r>
+        <w:t>approaches the authors used to arrive at the results. Below I provide more detailed comments </w:t>
+      </w:r>
+      <w:r>
+        <w:rPr>
+          <w:rStyle w:val="il"/>
+        </w:rPr>
+        <w:t>and</w:t>
+      </w:r>
+      <w:r>
+        <w:t> </w:t>
+      </w:r>
+      <w:r>
+        <w:t>suggestions:</w:t>
+      </w:r>
+    </w:p>
+    <w:p>
+      <w:pPr>
+        <w:pStyle w:val="ReviewerComment"/>
+      </w:pPr>
+      <w:r>
+        <w:t xml:space="preserve">1) </w:t>
+      </w:r>
+      <w:proofErr w:type="gramStart"/>
+      <w:r>
+        <w:t>define</w:t>
+      </w:r>
+      <w:proofErr w:type="gramEnd"/>
+      <w:r>
+        <w:t xml:space="preserve"> CARA risk preferences the first time you use it</w:t>
+      </w:r>
+    </w:p>
+    <w:p>
+      <w:r>
+        <w:t>Thank you for noticing this oversight. I have replaced the abbreviation with the full description since it is not used again in the text.</w:t>
+      </w:r>
+    </w:p>
+    <w:p>
+      <w:pPr>
+        <w:pStyle w:val="ReviewerComment"/>
+      </w:pPr>
+      <w:r>
+        <w:t>2) It is a little difficult to distill the key results of the study as the manuscript is currently presented. It would help to clearly separate the methods/model section from the results section. For example, in section 2.1 (page 7), the 3 paragraphs following the text: "from this figure, we observe several effects....." can be moved to a separate section (e.g. "results") </w:t>
+      </w:r>
+      <w:r>
+        <w:rPr>
+          <w:rStyle w:val="il"/>
+        </w:rPr>
+        <w:t>and</w:t>
+      </w:r>
+      <w:r>
+        <w:t> </w:t>
+      </w:r>
+      <w:r>
+        <w:t>some of the text in section 3 </w:t>
+      </w:r>
+      <w:r>
+        <w:rPr>
+          <w:rStyle w:val="il"/>
+        </w:rPr>
+        <w:t>and</w:t>
+      </w:r>
+      <w:r>
+        <w:t> </w:t>
+      </w:r>
+      <w:r>
+        <w:t>4 that highlight the key assumptions can be moved here.</w:t>
+      </w:r>
+    </w:p>
+    <w:p>
+      <w:r>
+        <w:t xml:space="preserve">I appreciate this concern about the separation of the model and the figures </w:t>
+      </w:r>
+      <w:r>
+        <w:t>describing the predictions of the model</w:t>
+      </w:r>
+      <w:r>
+        <w:t xml:space="preserve">. </w:t>
+      </w:r>
+      <w:r>
+        <w:t>I have re-organized the sections of the paper keeping the model itself in Section 2 and combining all of the discussion of the model’s predictions in a single section with several subsections. Moreover, the text now emphasizes that these figures are exploring the predictions of the theoretical model under a variety of parameters.</w:t>
+      </w:r>
+      <w:r>
+        <w:t xml:space="preserve"> </w:t>
+      </w:r>
+    </w:p>
+    <w:p>
+      <w:pPr>
+        <w:pStyle w:val="ReviewerComment"/>
+      </w:pPr>
+      <w:r>
+        <w:t>3) Please put in main headings (e.g. Results) for section 3 </w:t>
+      </w:r>
+      <w:r>
+        <w:rPr>
+          <w:rStyle w:val="il"/>
+        </w:rPr>
+        <w:t>and</w:t>
+      </w:r>
+      <w:r>
+        <w:t> </w:t>
+      </w:r>
+      <w:r>
+        <w:t>4. Also, maybe section 3 </w:t>
+      </w:r>
+      <w:r>
+        <w:rPr>
+          <w:rStyle w:val="il"/>
+        </w:rPr>
+        <w:t>and</w:t>
+      </w:r>
+      <w:r>
+        <w:t> </w:t>
+      </w:r>
+      <w:r>
+        <w:t>4 can be combined as sub-sections under one main heading.</w:t>
+      </w:r>
+    </w:p>
+    <w:p>
+      <w:r>
+        <w:t>See previous comment. I have combined all of the predictions into a single section and used more descriptive subsection headings.</w:t>
+      </w:r>
+    </w:p>
+    <w:p>
+      <w:pPr>
+        <w:pStyle w:val="ReviewerComment"/>
+      </w:pPr>
+      <w:r>
+        <w:t>4) One of the limitations of this study is restricting the conservation buyer's choice of optimal use of the land in conservation only when "e&lt;0". In reality, there may be situations when conservation is important even in scenarios when "e&lt;0". While I understand the necessity of such assumptions to develop a tractable model, it is important to point out this limitation </w:t>
+      </w:r>
+      <w:r>
+        <w:rPr>
+          <w:rStyle w:val="il"/>
+        </w:rPr>
+        <w:t>and</w:t>
+      </w:r>
+      <w:r>
+        <w:t> </w:t>
+      </w:r>
+      <w:r>
+        <w:t>what intuitions your results can provide for such cases (if any).</w:t>
+      </w:r>
+    </w:p>
+    <w:p>
+      <w:r>
+        <w:t>I have added additional detail into the manuscript explaining the meaning of the variables in more depth and illustrating this through a discussion of how the model in the paper relates to existing descriptions of several real world PES programs.</w:t>
+      </w:r>
+    </w:p>
+    <w:p>
+      <w:r>
+        <w:t xml:space="preserve">Given the </w:t>
+      </w:r>
+      <w:r>
+        <w:t>definition of</w:t>
+      </w:r>
+      <w:r>
+        <w:t xml:space="preserve"> the variables in the model, </w:t>
+      </w:r>
+      <w:r>
+        <w:rPr>
+          <w:i/>
+        </w:rPr>
+        <w:t>e</w:t>
+      </w:r>
+      <w:r>
+        <w:t xml:space="preserve"> represents the true benefit of conservation over development</w:t>
+      </w:r>
+      <w:r>
+        <w:t>,</w:t>
+      </w:r>
+      <w:r>
+        <w:t xml:space="preserve"> accounting for all possible benefits (to the buyer) of conservation. </w:t>
+      </w:r>
+      <w:r>
+        <w:t xml:space="preserve">If a parcel provides different types of ecosystem services, as is common, </w:t>
+      </w:r>
+      <w:r>
+        <w:rPr>
+          <w:i/>
+        </w:rPr>
+        <w:t>e</w:t>
+      </w:r>
+      <w:r>
+        <w:t xml:space="preserve"> represents the sum of the value </w:t>
+      </w:r>
+      <w:r>
+        <w:lastRenderedPageBreak/>
+        <w:t xml:space="preserve">the buyer places on each individual service, less any value provided by the parcel to the buyer in its developed state. </w:t>
+      </w:r>
+      <w:r>
+        <w:t xml:space="preserve">So if conservation is important to the buyer (i.e. more desirable than development), then according the definitions in this model, </w:t>
+      </w:r>
+      <w:r>
+        <w:rPr>
+          <w:i/>
+        </w:rPr>
+        <w:t>e</w:t>
+      </w:r>
+      <w:r>
+        <w:t>&gt;0. Part of the reason this value is unknown to the buyer is precisely because it is very difficult to measure all the possible benefits a parcel may provide.</w:t>
+      </w:r>
+    </w:p>
+    <w:p>
+      <w:r>
+        <w:t>As the paper now makes clearer on pg. 4</w:t>
+      </w:r>
+      <w:r>
+        <w:t xml:space="preserve">, if </w:t>
+      </w:r>
+      <w:r>
+        <w:rPr>
+          <w:i/>
+        </w:rPr>
+        <w:t>e</w:t>
+      </w:r>
+      <w:r>
+        <w:t xml:space="preserve">&lt;0, this means that the buyer of ecosystem services will receive more benefits if the land is developed than if it is conserved. This option exists in the model to reflect the reality that not all buyers of ecosystem services will want every parcel developed. The text now makes it clearer </w:t>
+      </w:r>
+      <w:r>
+        <w:t xml:space="preserve">(on pg. 5) </w:t>
+      </w:r>
+      <w:r>
+        <w:t>that while there may be other benefits of conservation that accrue to someone other than the buyer, these benefits would not be considered.</w:t>
+      </w:r>
+    </w:p>
+    <w:p>
+      <w:pPr>
+        <w:pStyle w:val="ReviewerComment"/>
+      </w:pPr>
+      <w:r>
+        <w:t>5) Figure 2 is missing labels for x-axis; also the title of Figure 2 seems incomplete (the Impact of Changing Parameters on what?)</w:t>
+      </w:r>
+    </w:p>
+    <w:p>
+      <w:r>
+        <w:t xml:space="preserve">The revised figure includes an </w:t>
+      </w:r>
+      <w:r>
+        <w:rPr>
+          <w:i/>
+        </w:rPr>
+        <w:t>x</w:t>
+      </w:r>
+      <w:r>
+        <w:t xml:space="preserve">-axis label (on the bottom row) and is now titled </w:t>
+      </w:r>
+      <w:r>
+        <w:rPr>
+          <w:rStyle w:val="ToUpdate"/>
+        </w:rPr>
         <w:t>“</w:t>
       </w:r>
       <w:r>
-        <w:t>natural</w:t>
-      </w:r>
-      <w:r>
-        <w:t>”</w:t>
-      </w:r>
-      <w:r>
-        <w:t xml:space="preserve"> condition</w:t>
-      </w:r>
-    </w:p>
-    <w:p>
-      <w:pPr>
-        <w:pStyle w:val="ReviewerComment"/>
-      </w:pPr>
-      <w:r>
-        <w:t xml:space="preserve">2) </w:t>
-      </w:r>
-      <w:proofErr w:type="gramStart"/>
-      <w:r>
-        <w:t>can</w:t>
-      </w:r>
-      <w:proofErr w:type="gramEnd"/>
-      <w:r>
-        <w:t xml:space="preserve"> you provide a better interpretive argument for the parameter choices to argue that the cases presented likely cover the realistic relationships present between conservation </w:t>
-      </w:r>
-      <w:r>
-        <w:rPr>
-          <w:rStyle w:val="il"/>
-        </w:rPr>
-        <w:t>and</w:t>
-      </w:r>
-      <w:r>
-        <w:t> </w:t>
-      </w:r>
-      <w:r>
-        <w:t>development values?</w:t>
-      </w:r>
-    </w:p>
-    <w:p>
-      <w:pPr>
-        <w:pStyle w:val="Ideas"/>
-      </w:pPr>
-      <w:r>
-        <w:t>Whatever I do to respond to the case study request</w:t>
-      </w:r>
-      <w:r>
-        <w:t xml:space="preserve"> for reviewer 2 </w:t>
-      </w:r>
-      <w:r>
-        <w:t>will be mentioned here.</w:t>
-      </w:r>
-    </w:p>
-    <w:p>
-      <w:pPr>
-        <w:pStyle w:val="ReviewerComment"/>
-      </w:pPr>
-      <w:r>
-        <w:t>3) p. 11, second paragraph "…optimal first period offer </w:t>
-      </w:r>
-      <w:r>
-        <w:rPr>
-          <w:rStyle w:val="il"/>
-        </w:rPr>
-        <w:t>and</w:t>
-      </w:r>
-      <w:r>
-        <w:t> </w:t>
-      </w:r>
-      <w:r>
-        <w:t>how large valuable adopting…" '</w:t>
-      </w:r>
-      <w:proofErr w:type="gramStart"/>
-      <w:r>
-        <w:t>large</w:t>
-      </w:r>
-      <w:proofErr w:type="gramEnd"/>
-      <w:r>
-        <w:t>' to be deleted?</w:t>
-      </w:r>
-    </w:p>
-    <w:p>
-      <w:r>
-        <w:t>Change made as requested.</w:t>
-      </w:r>
-    </w:p>
-    <w:p>
-      <w:pPr>
-        <w:pStyle w:val="ReviewerComment"/>
-      </w:pPr>
-      <w:r>
-        <w:t>4) p. 12, first line: buyer's</w:t>
-      </w:r>
-    </w:p>
-    <w:p>
+        <w:t xml:space="preserve">Impact of Changing Parameters on the Marginal Benefits and Costs of Increasing </w:t>
+      </w:r>
+      <w:r>
+        <w:t>the Final Period</w:t>
+      </w:r>
+      <w:r>
+        <w:t xml:space="preserve"> Offer”</w:t>
+      </w:r>
+    </w:p>
+    <w:p>
+      <w:pPr>
+        <w:pStyle w:val="ReviewerComment"/>
+      </w:pPr>
+      <w:r>
+        <w:t>6) Applying this to an actual case study would make some of the results more tangible for the reader. Even if it is not possible to apply a full case study, it would benefit the reader if many of the assumptions that the author makes are motivated with real life scenarios (wherever possible)to make the methods </w:t>
+      </w:r>
+      <w:r>
+        <w:rPr>
+          <w:rStyle w:val="il"/>
+        </w:rPr>
+        <w:t>and</w:t>
+      </w:r>
+      <w:r>
+        <w:t> </w:t>
+      </w:r>
+      <w:r>
+        <w:t>results less abstract.</w:t>
+      </w:r>
+    </w:p>
+    <w:p>
+      <w:r>
+        <w:t>Applying the model to a specific case study is challenging because of the large degree of uncertainty about parameter values that drives the model motivation. However, I have adopted your suggestion of motivating the model and the definition of terms by drawing parallels with</w:t>
+      </w:r>
+      <w:r>
+        <w:t xml:space="preserve"> several real world PES schemes. I have also included a new section (Section 4) that discusses how the results relate to existing PES programs.</w:t>
+      </w:r>
+    </w:p>
+    <w:p>
+      <w:pPr>
+        <w:pStyle w:val="ReviewerComment"/>
+      </w:pPr>
+      <w:r>
+        <w:t>7) I find a few instances of typos </w:t>
+      </w:r>
+      <w:r>
+        <w:rPr>
+          <w:rStyle w:val="il"/>
+        </w:rPr>
+        <w:t>and</w:t>
+      </w:r>
+      <w:r>
+        <w:t> </w:t>
+      </w:r>
+      <w:r>
+        <w:t>grammatical errors. Please proof read the manuscript carefully.</w:t>
+      </w:r>
+    </w:p>
+    <w:p>
+      <w:r>
+        <w:t>Thank you for pointing these out. I have corrected any typos and grammatical errors that I found and hope that I have caught them all.</w:t>
+      </w:r>
+    </w:p>
+    <w:p>
+      <w:pPr>
+        <w:pStyle w:val="ReviewerComment"/>
+      </w:pPr>
+      <w:r>
+        <w:t xml:space="preserve">8) Many of the figures are not </w:t>
+      </w:r>
+      <w:proofErr w:type="spellStart"/>
+      <w:r>
+        <w:t>self explanatory</w:t>
+      </w:r>
+      <w:proofErr w:type="spellEnd"/>
+      <w:r>
+        <w:t>. Please provide axis labels wherever missing </w:t>
+      </w:r>
+      <w:r>
+        <w:rPr>
+          <w:rStyle w:val="il"/>
+        </w:rPr>
+        <w:t>and</w:t>
+      </w:r>
+      <w:r>
+        <w:t> </w:t>
+      </w:r>
+      <w:r>
+        <w:t>also clear titles </w:t>
+      </w:r>
+      <w:r>
+        <w:rPr>
+          <w:rStyle w:val="il"/>
+        </w:rPr>
+        <w:t>and</w:t>
+      </w:r>
+      <w:r>
+        <w:t> </w:t>
+      </w:r>
+      <w:r>
+        <w:t>captions to explain the figure. For example, in Figure 8, it is not clear from the title what does the gain (shown on y-axis) refer to. There are similar issues with Figure 2, 5 </w:t>
+      </w:r>
+      <w:r>
+        <w:rPr>
+          <w:rStyle w:val="il"/>
+        </w:rPr>
+        <w:t>and</w:t>
+      </w:r>
+      <w:r>
+        <w:t> </w:t>
+      </w:r>
+      <w:r>
+        <w:t>6.</w:t>
+      </w:r>
+    </w:p>
+    <w:p>
+      <w:r>
+        <w:t>I have updated the labels and titles of most of the figures in the text.</w:t>
+      </w:r>
+    </w:p>
+    <w:p>
+      <w:pPr>
+        <w:pStyle w:val="ReviewerComment"/>
+      </w:pPr>
+      <w:r>
+        <w:t>9) Please provide more details about how the numerical simulations were carried out either as a separate sub-section under methods or as part of the appendix.</w:t>
+      </w:r>
+    </w:p>
+    <w:p>
+      <w:r>
+        <w:t xml:space="preserve">I have created a new section in the appendix describing how the numerical results were generated and created a zip file containing all of the </w:t>
+      </w:r>
+      <w:proofErr w:type="spellStart"/>
+      <w:r>
+        <w:t>Matlab</w:t>
+      </w:r>
+      <w:proofErr w:type="spellEnd"/>
+      <w:r>
+        <w:t xml:space="preserve"> code used to generate the results that </w:t>
+      </w:r>
       <w:r>
         <w:lastRenderedPageBreak/>
-        <w:t>Change made as requested</w:t>
-      </w:r>
-    </w:p>
-    <w:p>
-      <w:pPr>
-        <w:pStyle w:val="ReviewerComment"/>
-      </w:pPr>
-      <w:r>
-        <w:t>Reviewer #2:</w:t>
-      </w:r>
-    </w:p>
-    <w:p>
-      <w:pPr>
-        <w:pStyle w:val="ReviewerComment"/>
-      </w:pPr>
-      <w:r>
-        <w:t>The authors use a two-period dynamic stochastic optimization framework to analyze how uncertainty in availability of information pertaining to the conservation value of the land affects the decision of the conservation planner today. While the approach is novel </w:t>
-      </w:r>
-      <w:r>
-        <w:rPr>
-          <w:rStyle w:val="il"/>
-        </w:rPr>
-        <w:t>and</w:t>
-      </w:r>
-      <w:r>
-        <w:t> </w:t>
-      </w:r>
-      <w:r>
-        <w:t>the numerical simulations provide key insights, this study lacks a case study application to motivate </w:t>
-      </w:r>
-      <w:r>
-        <w:rPr>
-          <w:rStyle w:val="il"/>
-        </w:rPr>
-        <w:t>and</w:t>
-      </w:r>
-      <w:r>
-        <w:t> </w:t>
-      </w:r>
-      <w:r>
-        <w:t>better explain some of the findings. Additionally, the manuscript also lacks details on how the numerical simulations are carried out. Also, in its current form, the methods/model </w:t>
-      </w:r>
-      <w:r>
-        <w:rPr>
-          <w:rStyle w:val="il"/>
-        </w:rPr>
-        <w:t>and</w:t>
-      </w:r>
-      <w:r>
-        <w:t> </w:t>
-      </w:r>
-      <w:r>
-        <w:t>results are mixed together </w:t>
-      </w:r>
-      <w:r>
-        <w:rPr>
-          <w:rStyle w:val="il"/>
-        </w:rPr>
-        <w:t>and</w:t>
-      </w:r>
-      <w:r>
-        <w:t> </w:t>
-      </w:r>
-      <w:r>
-        <w:t>it is difficult to clearly follow some of the key assumptions </w:t>
-      </w:r>
-      <w:r>
-        <w:rPr>
-          <w:rStyle w:val="il"/>
-        </w:rPr>
-        <w:t>and</w:t>
-      </w:r>
-      <w:r>
-        <w:t> </w:t>
-      </w:r>
-      <w:r>
-        <w:t>approaches the authors used to arrive at the results. Below I provide more detailed comments </w:t>
-      </w:r>
-      <w:r>
-        <w:rPr>
-          <w:rStyle w:val="il"/>
-        </w:rPr>
-        <w:t>and</w:t>
-      </w:r>
-      <w:r>
-        <w:t> </w:t>
-      </w:r>
-      <w:r>
-        <w:t>suggestions:</w:t>
-      </w:r>
-    </w:p>
-    <w:p>
-      <w:pPr>
-        <w:pStyle w:val="Ideas"/>
-      </w:pPr>
-      <w:r>
-        <w:t>Have to think about the best way to reorganize. My logic to the current organization was that Figs. 1 and 2 aren’t results – they are graphical illustrations of the theoretical model. All these figures do is graph the component parts of Eq. (4) for different parameter values.</w:t>
-      </w:r>
-      <w:r>
-        <w:t xml:space="preserve"> But I need to respond somehow, so have to rethink this.</w:t>
-      </w:r>
-    </w:p>
-    <w:p>
-      <w:pPr>
-        <w:pStyle w:val="ReviewerComment"/>
-      </w:pPr>
-      <w:r>
-        <w:t xml:space="preserve">1) </w:t>
-      </w:r>
-      <w:proofErr w:type="gramStart"/>
-      <w:r>
-        <w:t>define</w:t>
-      </w:r>
-      <w:proofErr w:type="gramEnd"/>
-      <w:r>
-        <w:t xml:space="preserve"> CARA risk preferences the first time you use it</w:t>
-      </w:r>
-    </w:p>
-    <w:p>
-      <w:r>
-        <w:t>Thank you for noticing this oversight. I have replaced the abbreviation with the full description since it is not used again in the text.</w:t>
-      </w:r>
-    </w:p>
-    <w:p>
-      <w:pPr>
-        <w:pStyle w:val="ReviewerComment"/>
-      </w:pPr>
-      <w:r>
-        <w:t>2) It is a little difficult to distill the key results of the study as the manuscript is currently presented. It would help to clearly separate the methods/model section from the results section. For example, in section 2.1 (page 7), the 3 paragraphs following the text: "from this figure, we observe several effects....." can be moved to a separate section (e.g. "results") </w:t>
-      </w:r>
-      <w:r>
-        <w:rPr>
-          <w:rStyle w:val="il"/>
-        </w:rPr>
-        <w:t>and</w:t>
-      </w:r>
-      <w:r>
-        <w:t> </w:t>
-      </w:r>
-      <w:r>
-        <w:t>some of the text in section 3 </w:t>
-      </w:r>
-      <w:r>
-        <w:rPr>
-          <w:rStyle w:val="il"/>
-        </w:rPr>
-        <w:t>and</w:t>
-      </w:r>
-      <w:r>
-        <w:t> </w:t>
-      </w:r>
-      <w:r>
-        <w:t>4 that highlight the key assumptions can be moved here.</w:t>
-      </w:r>
-    </w:p>
-    <w:p>
-      <w:r>
-        <w:t xml:space="preserve">I appreciate this concern about the separation of the model and the figures representing the conclusions of the model. In revising the paper, I considered several possible reorganizations of the material. Since many of the figures are used to illustrate the solution to the </w:t>
-      </w:r>
-      <w:proofErr w:type="spellStart"/>
-      <w:r>
-        <w:t>modelThe</w:t>
-      </w:r>
-      <w:proofErr w:type="spellEnd"/>
-      <w:r>
-        <w:t xml:space="preserve"> version presented here maintains the same general outline as the original version but uses more descriptive headings and additional description</w:t>
-      </w:r>
-    </w:p>
-    <w:p>
-      <w:pPr>
-        <w:pStyle w:val="Ideas"/>
-      </w:pPr>
-      <w:r>
-        <w:t xml:space="preserve">The challenge in responding to this comment is making a clear distinction between the two. The “results” aren’t really results in a traditional sense. Throughout the paper, I’m exploring the implications of a model. </w:t>
-      </w:r>
-    </w:p>
-    <w:p>
-      <w:pPr>
-        <w:pStyle w:val="ReviewerComment"/>
-      </w:pPr>
-      <w:r>
-        <w:t>3) Please put in main headings (e.g. Results) for section 3 </w:t>
-      </w:r>
-      <w:r>
-        <w:rPr>
-          <w:rStyle w:val="il"/>
-        </w:rPr>
-        <w:t>and</w:t>
-      </w:r>
-      <w:r>
-        <w:t> </w:t>
-      </w:r>
-      <w:r>
-        <w:t>4. Also, maybe section 3 </w:t>
-      </w:r>
-      <w:r>
-        <w:rPr>
-          <w:rStyle w:val="il"/>
-        </w:rPr>
-        <w:t>and</w:t>
-      </w:r>
-      <w:r>
-        <w:t> </w:t>
-      </w:r>
-      <w:r>
-        <w:t>4 can be combined as sub-sections under one main heading.</w:t>
-      </w:r>
-    </w:p>
-    <w:p>
-      <w:pPr>
-        <w:pStyle w:val="ReviewerComment"/>
-      </w:pPr>
-      <w:r>
-        <w:t>4) One of the limitations of this study is restricting the conservation buyer's choice of optimal use of the land in conservation only when "e&lt;0". In reality, there may be situations when conservation is important even in scenarios when "e&lt;0". While I understand the necessity of such assumptions to develop a tractable model, it is important to point out this limitation </w:t>
-      </w:r>
-      <w:r>
-        <w:rPr>
-          <w:rStyle w:val="il"/>
-        </w:rPr>
-        <w:t>and</w:t>
-      </w:r>
-      <w:r>
-        <w:t> </w:t>
-      </w:r>
-      <w:r>
-        <w:t>what intuitions your results can provide for such cases (if any).</w:t>
-      </w:r>
-    </w:p>
-    <w:p>
-      <w:r>
-        <w:lastRenderedPageBreak/>
-        <w:t>I have added additional detail into the manuscript explaining the meaning of the variables in more depth and illustrating this through a discussion of how the model in the paper relates to existing descriptions of several real world PES programs.</w:t>
-      </w:r>
-    </w:p>
-    <w:p>
-      <w:r>
-        <w:t>Given the way I have defined the variables in the model, e represents the true benefit of conservation over development accounting for all possible benefits (to the buyer) of conservation. So if conservation is important to the buyer (i.e. more desirable than development), then according the definitions in this model, e&gt;0. Part of the reason this value is unknown to the buyer is precisely because it is very difficult to measure all the possible benefits a parcel may provide.</w:t>
-      </w:r>
-    </w:p>
-    <w:p>
-      <w:r>
-        <w:t xml:space="preserve">As the paper now makes clearer </w:t>
-      </w:r>
-      <w:r>
-        <w:rPr>
-          <w:rStyle w:val="ToUpdate"/>
-        </w:rPr>
-        <w:t xml:space="preserve">on </w:t>
-      </w:r>
-      <w:proofErr w:type="spellStart"/>
-      <w:r>
-        <w:rPr>
-          <w:rStyle w:val="ToUpdate"/>
-        </w:rPr>
-        <w:t>pg.zz</w:t>
-      </w:r>
-      <w:proofErr w:type="spellEnd"/>
-      <w:r>
-        <w:t>, if e&lt;0, this means that the buyer of ecosystem services will receive more benefits if the land is developed than if it is conserved. This option exists in the model to reflect the reality that not all buyers of ecosystem services will want every parcel developed. The text now makes it clearer that while there may be other benefits of conservation that accrue to someone other than the buyer, these benefits would not be considered.</w:t>
-      </w:r>
-    </w:p>
-    <w:p>
-      <w:pPr>
-        <w:pStyle w:val="ReviewerComment"/>
-      </w:pPr>
-      <w:r>
-        <w:t>5) Figure 2 is missing labels for x-axis; also the title of Figure 2 seems incomplete (the Impact of Changing Parameters on what?)</w:t>
-      </w:r>
-    </w:p>
-    <w:p>
-      <w:r>
-        <w:t xml:space="preserve">The revised figure includes an </w:t>
-      </w:r>
-      <w:r>
-        <w:rPr>
-          <w:i/>
-        </w:rPr>
-        <w:t>x</w:t>
-      </w:r>
-      <w:r>
-        <w:t xml:space="preserve">-axis label (on the bottom row) and is now titled </w:t>
-      </w:r>
-      <w:r>
-        <w:rPr>
-          <w:rStyle w:val="ToUpdate"/>
-        </w:rPr>
-        <w:t xml:space="preserve">“Impact of Changing Parameters on the Marginal Benefits and Costs of Increasing </w:t>
-      </w:r>
-      <w:r>
-        <w:rPr>
-          <w:rStyle w:val="ToUpdate"/>
-        </w:rPr>
-        <w:t>the Final Period</w:t>
-      </w:r>
-      <w:r>
-        <w:rPr>
-          <w:rStyle w:val="ToUpdate"/>
-        </w:rPr>
-        <w:t xml:space="preserve"> Offer”</w:t>
-      </w:r>
-    </w:p>
-    <w:p>
-      <w:pPr>
-        <w:pStyle w:val="ReviewerComment"/>
-      </w:pPr>
-      <w:r>
-        <w:t>6) Applying this to an actual case study would make some of the results more tangible for the reader. Even if it is not possible to apply a full case study, it would benefit the reader if many of the assumptions that the author makes are motivated with real life scenarios (wherever possible)to make the methods </w:t>
-      </w:r>
-      <w:r>
-        <w:rPr>
-          <w:rStyle w:val="il"/>
-        </w:rPr>
-        <w:t>and</w:t>
-      </w:r>
-      <w:r>
-        <w:t> </w:t>
-      </w:r>
-      <w:r>
-        <w:t>results less abstract.</w:t>
-      </w:r>
-    </w:p>
-    <w:p>
-      <w:r>
-        <w:t>Applying the model to a specific case study is challenging because of the large degree of uncertainty about parameter values that drives the model motivation. However, I have adopted your suggestion of motivating the model and the definition of terms by drawing parallels with several real world PES schemes.</w:t>
+        <w:t>I will make available to readers upon request</w:t>
+      </w:r>
+      <w:r>
+        <w:t>. Please let me know if you would like the zip archive at this point.</w:t>
       </w:r>
       <w:bookmarkStart w:id="0" w:name="_GoBack"/>
       <w:bookmarkEnd w:id="0"/>
-    </w:p>
-    <w:p>
-      <w:pPr>
-        <w:pStyle w:val="ReviewerComment"/>
-      </w:pPr>
-      <w:r>
-        <w:t>7) I find a few instances of typos </w:t>
-      </w:r>
-      <w:r>
-        <w:rPr>
-          <w:rStyle w:val="il"/>
-        </w:rPr>
-        <w:t>and</w:t>
-      </w:r>
-      <w:r>
-        <w:t> </w:t>
-      </w:r>
-      <w:r>
-        <w:t>grammatical errors. Please proof read the manuscript carefully.</w:t>
-      </w:r>
-    </w:p>
-    <w:p>
-      <w:pPr>
-        <w:pStyle w:val="ReviewerComment"/>
-        <w:rPr>
-          <w:rStyle w:val="ToUpdate"/>
-        </w:rPr>
-      </w:pPr>
-      <w:r>
-        <w:rPr>
-          <w:rStyle w:val="ToUpdate"/>
-        </w:rPr>
-        <w:t xml:space="preserve">Ask </w:t>
-      </w:r>
-      <w:r>
-        <w:rPr>
-          <w:rStyle w:val="ToUpdate"/>
-        </w:rPr>
-        <w:t xml:space="preserve">Mom and/or </w:t>
-      </w:r>
-      <w:r>
-        <w:rPr>
-          <w:rStyle w:val="ToUpdate"/>
-        </w:rPr>
-        <w:t>Tom to proofread final draft before submitting</w:t>
-      </w:r>
-    </w:p>
-    <w:p>
-      <w:pPr>
-        <w:pStyle w:val="ReviewerComment"/>
-      </w:pPr>
-      <w:r>
-        <w:t xml:space="preserve">8) Many of the figures are not </w:t>
-      </w:r>
-      <w:proofErr w:type="spellStart"/>
-      <w:r>
-        <w:t>self explanatory</w:t>
-      </w:r>
-      <w:proofErr w:type="spellEnd"/>
-      <w:r>
-        <w:t>. Please provide axis labels wherever missing </w:t>
-      </w:r>
-      <w:r>
-        <w:rPr>
-          <w:rStyle w:val="il"/>
-        </w:rPr>
-        <w:t>and</w:t>
-      </w:r>
-      <w:r>
-        <w:t> </w:t>
-      </w:r>
-      <w:r>
-        <w:t>also clear titles </w:t>
-      </w:r>
-      <w:r>
-        <w:rPr>
-          <w:rStyle w:val="il"/>
-        </w:rPr>
-        <w:t>and</w:t>
-      </w:r>
-      <w:r>
-        <w:t> </w:t>
-      </w:r>
-      <w:r>
-        <w:t>captions to explain the figure. For example, in Figure 8, it is not clear from the title what does the gain (shown on y-axis) refer to. There are similar issues with Figure 2, 5 </w:t>
-      </w:r>
-      <w:r>
-        <w:rPr>
-          <w:rStyle w:val="il"/>
-        </w:rPr>
-        <w:t>and</w:t>
-      </w:r>
-      <w:r>
-        <w:t> </w:t>
-      </w:r>
-      <w:r>
-        <w:t>6.</w:t>
-      </w:r>
-    </w:p>
-    <w:p>
-      <w:r>
-        <w:t>I have updated the labels and titles of most of the figures in the text.</w:t>
-      </w:r>
-    </w:p>
-    <w:p>
-      <w:pPr>
-        <w:pStyle w:val="ReviewerComment"/>
-      </w:pPr>
-      <w:r>
-        <w:t>9) Please provide more details about how the numerical simulations were carried out either as a separate sub-section under methods or as part of the appendix.</w:t>
-      </w:r>
-    </w:p>
-    <w:p>
-      <w:pPr>
-        <w:pStyle w:val="Ideas"/>
-      </w:pPr>
-      <w:r>
-        <w:lastRenderedPageBreak/>
-        <w:t>Create a new appendix and ma</w:t>
-      </w:r>
-      <w:r>
-        <w:t>k</w:t>
-      </w:r>
-      <w:r>
-        <w:t>e code available.</w:t>
-      </w:r>
     </w:p>
     <w:sectPr>
       <w:pgSz w:w="12240" w:h="15840"/>
@@ -1233,7 +1225,6 @@
   <w:style w:type="character" w:default="1" w:styleId="DefaultParagraphFont">
     <w:name w:val="Default Paragraph Font"/>
     <w:uiPriority w:val="1"/>
-    <w:semiHidden/>
     <w:unhideWhenUsed/>
   </w:style>
   <w:style w:type="table" w:default="1" w:styleId="TableNormal">
@@ -1297,6 +1288,19 @@
       <w:smallCaps/>
       <w:color w:val="7030A0"/>
       <w:szCs w:val="24"/>
+    </w:rPr>
+  </w:style>
+  <w:style w:type="paragraph" w:styleId="NoSpacing">
+    <w:name w:val="No Spacing"/>
+    <w:uiPriority w:val="1"/>
+    <w:qFormat/>
+    <w:rsid w:val="00735371"/>
+    <w:pPr>
+      <w:spacing w:after="0" w:line="240" w:lineRule="auto"/>
+    </w:pPr>
+    <w:rPr>
+      <w:rFonts w:ascii="Times New Roman" w:hAnsi="Times New Roman"/>
+      <w:sz w:val="24"/>
     </w:rPr>
   </w:style>
 </w:styles>

</xml_diff>

<commit_message>
Last minute changes to files.
</commit_message>
<xml_diff>
--- a/text/ResponseToComments.docx
+++ b/text/ResponseToComments.docx
@@ -4,6 +4,58 @@
   <w:body>
     <w:p>
       <w:pPr>
+        <w:rPr>
+          <w:b/>
+        </w:rPr>
+      </w:pPr>
+      <w:r>
+        <w:rPr>
+          <w:b/>
+        </w:rPr>
+        <w:t>Response to Reviewers</w:t>
+      </w:r>
+    </w:p>
+    <w:p>
+      <w:r>
+        <w:t>In response to the helpful suggestions of the two reviewers, I have made two major changes to the manuscript. First, I have reorganized the article, keeping all of the model derivations in Section 2 and moving all of the numerical illustrations into a single Section 3. Second, I have added a new Section 4 that discusses how the model relates to several real world PES programs.</w:t>
+      </w:r>
+    </w:p>
+    <w:p>
+      <w:r>
+        <w:t>In addition, I have added an appendix on the numerical simulation details and uploaded a zip file containing all of the simulation code.</w:t>
+      </w:r>
+    </w:p>
+    <w:p>
+      <w:r>
+        <w:t xml:space="preserve">In this document, I </w:t>
+      </w:r>
+      <w:r>
+        <w:t xml:space="preserve">have provided a detailed response to the comments of each </w:t>
+      </w:r>
+      <w:r>
+        <w:t xml:space="preserve">reviewer. </w:t>
+      </w:r>
+      <w:r>
+        <w:t>T</w:t>
+      </w:r>
+      <w:r>
+        <w:t>he reviewer</w:t>
+      </w:r>
+      <w:r>
+        <w:t>’</w:t>
+      </w:r>
+      <w:r>
+        <w:t xml:space="preserve">s </w:t>
+      </w:r>
+      <w:r>
+        <w:t xml:space="preserve">original </w:t>
+      </w:r>
+      <w:r>
+        <w:t>comments are in italics and my response is in regular text.</w:t>
+      </w:r>
+    </w:p>
+    <w:p>
+      <w:pPr>
         <w:pStyle w:val="ReviewerComment"/>
       </w:pPr>
       <w:r>
@@ -14,11 +66,6 @@
       <w:pPr>
         <w:pStyle w:val="ReviewerComment"/>
       </w:pPr>
-    </w:p>
-    <w:p>
-      <w:pPr>
-        <w:pStyle w:val="ReviewerComment"/>
-      </w:pPr>
       <w:r>
         <w:t>Reviewer #1: Review comments on "Pay for the option to pay? The impact of improved scientific information on payments for ecosystem services"</w:t>
       </w:r>
@@ -27,11 +74,6 @@
       <w:pPr>
         <w:pStyle w:val="ReviewerComment"/>
       </w:pPr>
-    </w:p>
-    <w:p>
-      <w:pPr>
-        <w:pStyle w:val="ReviewerComment"/>
-      </w:pPr>
       <w:r>
         <w:t>The author identifies one major challenge in producing (</w:t>
       </w:r>
@@ -120,7 +162,11 @@
         <w:pStyle w:val="ReviewerComment"/>
       </w:pPr>
       <w:r>
-        <w:t>Allowing for correlations, the author is able to form each of the respective agents' optimization problems using conditional distributions. In particular, in the second step (landowner's prior period decision), a unique development value threshold appears likely. Given this threshold, the buyer's initial period decision can be characterized. An option value (in a weak sense) is established due to the presence of learning about the land's ES value in the future. The direct value of improved future information is clear for the second period. The indirect effect through its impact on the threshold development value is explored in the numerical simulations.</w:t>
+        <w:t xml:space="preserve">Allowing for correlations, the author is able to form each of the respective agents' optimization problems using conditional distributions. In particular, in the second step (landowner's prior period decision), a unique development value threshold appears likely. Given this threshold, the buyer's initial period decision can be characterized. An option value (in a weak sense) is established due to the presence of learning about the land's ES value in the future. The direct </w:t>
+      </w:r>
+      <w:r>
+        <w:lastRenderedPageBreak/>
+        <w:t>value of improved future information is clear for the second period. The indirect effect through its impact on the threshold development value is explored in the numerical simulations.</w:t>
       </w:r>
     </w:p>
     <w:p>
@@ -147,415 +193,405 @@
       <w:pPr>
         <w:pStyle w:val="ReviewerComment"/>
       </w:pPr>
-    </w:p>
-    <w:p>
-      <w:pPr>
-        <w:pStyle w:val="ReviewerComment"/>
-      </w:pPr>
+      <w:r>
+        <w:t>Explicitly allowing correlation between ES signal </w:t>
+      </w:r>
+      <w:r>
+        <w:rPr>
+          <w:rStyle w:val="il"/>
+        </w:rPr>
+        <w:t>and</w:t>
+      </w:r>
+      <w:r>
+        <w:t> </w:t>
+      </w:r>
+      <w:r>
+        <w:t>development value. Positive correlation (up to a point) increases the value to the buyer from customizing the first period offer. However, such gains are still quite modest.</w:t>
+      </w:r>
+    </w:p>
+    <w:p>
+      <w:pPr>
+        <w:pStyle w:val="ReviewerComment"/>
+      </w:pPr>
+      <w:r>
+        <w:t>An interesting result is that landowners are not responding to low current offers even if they believe that new information will lead to substantially higher offers in the future. To the extent that uncertainly is in the ES value </w:t>
+      </w:r>
+      <w:r>
+        <w:rPr>
+          <w:rStyle w:val="il"/>
+        </w:rPr>
+        <w:t>and</w:t>
+      </w:r>
+      <w:r>
+        <w:t> </w:t>
+      </w:r>
+      <w:r>
+        <w:t>not in the development value, it appears to be an intuitive result. The author does point out that landowners may be willing to accept smaller current offers if they are uncertain about future development values (as they likely are). In any case, isolating the impact of ES value uncertainty is valuable.</w:t>
+      </w:r>
+    </w:p>
+    <w:p>
+      <w:pPr>
+        <w:pStyle w:val="ReviewerComment"/>
+      </w:pPr>
+      <w:r>
+        <w:t>Overall, this is a very carefully crafted (applied) theoretical paper that does a very nice job parsing the many critical regions implied by the model </w:t>
+      </w:r>
+      <w:r>
+        <w:rPr>
+          <w:rStyle w:val="il"/>
+        </w:rPr>
+        <w:t>and</w:t>
+      </w:r>
+      <w:r>
+        <w:t> </w:t>
+      </w:r>
+      <w:r>
+        <w:t xml:space="preserve">provides a good way to </w:t>
+      </w:r>
+      <w:proofErr w:type="gramStart"/>
+      <w:r>
+        <w:t>bound</w:t>
+      </w:r>
+      <w:proofErr w:type="gramEnd"/>
+      <w:r>
+        <w:t xml:space="preserve"> the effects of future information on tailoring today's offers for a wide range of relative parameter values. I think it's an effort that once again highlights that even on the face of it simple setups can hide a fairly rich set of implications. I think this work does have a place in the literature on conservation under uncertainty.</w:t>
+      </w:r>
+    </w:p>
+    <w:p>
+      <w:pPr>
+        <w:pStyle w:val="ReviewerComment"/>
+      </w:pPr>
+      <w:r>
+        <w:t>A few small suggestions to improve:</w:t>
+      </w:r>
+    </w:p>
+    <w:p>
+      <w:pPr>
+        <w:pStyle w:val="ReviewerComment"/>
+      </w:pPr>
+      <w:r>
+        <w:t xml:space="preserve">1) </w:t>
+      </w:r>
+      <w:proofErr w:type="gramStart"/>
+      <w:r>
+        <w:t>motivate</w:t>
+      </w:r>
+      <w:proofErr w:type="gramEnd"/>
+      <w:r>
+        <w:t xml:space="preserve"> the conservation setup. A two-stage conservation is envisioned, could you give an example? Temporary easements or CRP contracts may help in adding to the motivation part.</w:t>
+      </w:r>
+    </w:p>
+    <w:p>
+      <w:pPr>
+        <w:pStyle w:val="NoSpacing"/>
+      </w:pPr>
+      <w:r>
+        <w:t>I have added additional discussion about the motivation for the two stage set-up. As I noted in the text, while CRP provides a nice example of the timing, the model presented here does not apply to CRP because CRP pays farmers to remove land from agricultural production and restore it to a “natural” state. CRP is thus an “asset building” program and the irreversibility that drives the effects in the model presented here does not apply in the CRP setting.</w:t>
+      </w:r>
+    </w:p>
+    <w:p>
+      <w:pPr>
+        <w:pStyle w:val="NoSpacing"/>
+      </w:pPr>
+    </w:p>
+    <w:p>
+      <w:pPr>
+        <w:pStyle w:val="ReviewerComment"/>
+      </w:pPr>
+      <w:r>
+        <w:t xml:space="preserve">2) </w:t>
+      </w:r>
+      <w:proofErr w:type="gramStart"/>
+      <w:r>
+        <w:t>can</w:t>
+      </w:r>
+      <w:proofErr w:type="gramEnd"/>
+      <w:r>
+        <w:t xml:space="preserve"> you provide a better interpretive argument for the parameter choices to argue that the cases presented likely cover the realistic relationships present between conservation </w:t>
+      </w:r>
+      <w:r>
+        <w:rPr>
+          <w:rStyle w:val="il"/>
+        </w:rPr>
+        <w:t>and</w:t>
+      </w:r>
+      <w:r>
+        <w:t> </w:t>
+      </w:r>
+      <w:r>
+        <w:t>development values?</w:t>
+      </w:r>
+    </w:p>
+    <w:p>
+      <w:r>
+        <w:t>I have added a new section to the text describing how the parameters from the model relate to several existing ecosystem service payment plans. I have also added additional statements throughout the model development to tie the model variables more closely to their real world meanings.</w:t>
+      </w:r>
+    </w:p>
+    <w:p>
+      <w:pPr>
+        <w:pStyle w:val="ReviewerComment"/>
+      </w:pPr>
+      <w:r>
+        <w:t>3) p. 11, second paragraph "…optimal first period offer </w:t>
+      </w:r>
+      <w:r>
+        <w:rPr>
+          <w:rStyle w:val="il"/>
+        </w:rPr>
+        <w:t>and</w:t>
+      </w:r>
+      <w:r>
+        <w:t> </w:t>
+      </w:r>
+      <w:r>
+        <w:t>how large valuable adopting…" '</w:t>
+      </w:r>
+      <w:proofErr w:type="gramStart"/>
+      <w:r>
+        <w:t>large</w:t>
+      </w:r>
+      <w:proofErr w:type="gramEnd"/>
+      <w:r>
+        <w:t>' to be deleted?</w:t>
+      </w:r>
+    </w:p>
+    <w:p>
       <w:r>
         <w:lastRenderedPageBreak/>
-        <w:t>Explicitly allowing correlation between ES signal </w:t>
-      </w:r>
-      <w:r>
-        <w:rPr>
-          <w:rStyle w:val="il"/>
-        </w:rPr>
-        <w:t>and</w:t>
-      </w:r>
-      <w:r>
-        <w:t> </w:t>
-      </w:r>
-      <w:r>
-        <w:t>development value. Positive correlation (up to a point) increases the value to the buyer from customizing the first period offer. However, such gains are still quite modest.</w:t>
-      </w:r>
-    </w:p>
-    <w:p>
-      <w:pPr>
-        <w:pStyle w:val="ReviewerComment"/>
-      </w:pPr>
-    </w:p>
-    <w:p>
-      <w:pPr>
-        <w:pStyle w:val="ReviewerComment"/>
-      </w:pPr>
-      <w:r>
-        <w:t>An interesting result is that landowners are not responding to low current offers even if they believe that new information will lead to substantially higher offers in the future. To the extent that uncertainly is in the ES value </w:t>
-      </w:r>
-      <w:r>
-        <w:rPr>
-          <w:rStyle w:val="il"/>
-        </w:rPr>
-        <w:t>and</w:t>
-      </w:r>
-      <w:r>
-        <w:t> </w:t>
-      </w:r>
-      <w:r>
-        <w:t>not in the development value, it appears to be an intuitive result. The author does point out that landowners may be willing to accept smaller current offers if they are uncertain about future development values (as they likely are). In any case, isolating the impact of ES value uncertainty is valuable.</w:t>
-      </w:r>
-    </w:p>
-    <w:p>
-      <w:pPr>
-        <w:pStyle w:val="ReviewerComment"/>
-      </w:pPr>
-      <w:r>
-        <w:t>Overall, this is a very carefully crafted (applied) theoretical paper that does a very nice job parsing the many critical regions implied by the model </w:t>
-      </w:r>
-      <w:r>
-        <w:rPr>
-          <w:rStyle w:val="il"/>
-        </w:rPr>
-        <w:t>and</w:t>
-      </w:r>
-      <w:r>
-        <w:t> </w:t>
-      </w:r>
-      <w:r>
-        <w:t xml:space="preserve">provides a good way to </w:t>
+        <w:t>Change made as requested.</w:t>
+      </w:r>
+    </w:p>
+    <w:p>
+      <w:pPr>
+        <w:pStyle w:val="ReviewerComment"/>
+      </w:pPr>
+      <w:r>
+        <w:t>4) p. 12, first line: buyer's</w:t>
+      </w:r>
+    </w:p>
+    <w:p>
+      <w:r>
+        <w:t>Change made as requested</w:t>
+      </w:r>
+    </w:p>
+    <w:p>
+      <w:pPr>
+        <w:pStyle w:val="ReviewerComment"/>
+      </w:pPr>
+      <w:r>
+        <w:t>Reviewer #2:</w:t>
+      </w:r>
+    </w:p>
+    <w:p>
+      <w:pPr>
+        <w:pStyle w:val="ReviewerComment"/>
+      </w:pPr>
+      <w:r>
+        <w:t>The authors use a two-period dynamic stochastic optimization framework to analyze how uncertainty in availability of information pertaining to the conservation value of the land affects the decision of the conservation planner today. While the approach is novel </w:t>
+      </w:r>
+      <w:r>
+        <w:rPr>
+          <w:rStyle w:val="il"/>
+        </w:rPr>
+        <w:t>and</w:t>
+      </w:r>
+      <w:r>
+        <w:t> </w:t>
+      </w:r>
+      <w:r>
+        <w:t>the numerical simulations provide key insights, this study lacks a case study application to motivate </w:t>
+      </w:r>
+      <w:r>
+        <w:rPr>
+          <w:rStyle w:val="il"/>
+        </w:rPr>
+        <w:t>and</w:t>
+      </w:r>
+      <w:r>
+        <w:t> </w:t>
+      </w:r>
+      <w:r>
+        <w:t>better explain some of the findings. Additionally, the manuscript also lacks details on how the numerical simulations are carried out. Also, in its current form, the methods/model </w:t>
+      </w:r>
+      <w:r>
+        <w:rPr>
+          <w:rStyle w:val="il"/>
+        </w:rPr>
+        <w:t>and</w:t>
+      </w:r>
+      <w:r>
+        <w:t> </w:t>
+      </w:r>
+      <w:r>
+        <w:t>results are mixed together </w:t>
+      </w:r>
+      <w:r>
+        <w:rPr>
+          <w:rStyle w:val="il"/>
+        </w:rPr>
+        <w:t>and</w:t>
+      </w:r>
+      <w:r>
+        <w:t> </w:t>
+      </w:r>
+      <w:r>
+        <w:t>it is difficult to clearly follow some of the key assumptions </w:t>
+      </w:r>
+      <w:r>
+        <w:rPr>
+          <w:rStyle w:val="il"/>
+        </w:rPr>
+        <w:t>and</w:t>
+      </w:r>
+      <w:r>
+        <w:t> </w:t>
+      </w:r>
+      <w:r>
+        <w:t>approaches the authors used to arrive at the results. Below I provide more detailed comments </w:t>
+      </w:r>
+      <w:r>
+        <w:rPr>
+          <w:rStyle w:val="il"/>
+        </w:rPr>
+        <w:t>and</w:t>
+      </w:r>
+      <w:r>
+        <w:t> </w:t>
+      </w:r>
+      <w:r>
+        <w:t>suggestions:</w:t>
+      </w:r>
+    </w:p>
+    <w:p>
+      <w:pPr>
+        <w:pStyle w:val="ReviewerComment"/>
+      </w:pPr>
+      <w:r>
+        <w:t xml:space="preserve">1) </w:t>
       </w:r>
       <w:proofErr w:type="gramStart"/>
       <w:r>
-        <w:t>bound</w:t>
+        <w:t>define</w:t>
       </w:r>
       <w:proofErr w:type="gramEnd"/>
       <w:r>
-        <w:t xml:space="preserve"> the effects of future information on tailoring today's offers for a wide range of relative parameter values. I think it's an effort that once again highlights that even on the face of it simple setups can hide a fairly rich set of implications. I think this work does have a place in the literature on conservation under uncertainty.</w:t>
-      </w:r>
-    </w:p>
-    <w:p>
-      <w:pPr>
-        <w:pStyle w:val="ReviewerComment"/>
-      </w:pPr>
-      <w:r>
-        <w:t>A few small suggestions to improve:</w:t>
-      </w:r>
-    </w:p>
-    <w:p>
-      <w:pPr>
-        <w:pStyle w:val="ReviewerComment"/>
-      </w:pPr>
-      <w:r>
-        <w:t xml:space="preserve">1) </w:t>
-      </w:r>
-      <w:proofErr w:type="gramStart"/>
-      <w:r>
-        <w:t>motivate</w:t>
-      </w:r>
-      <w:proofErr w:type="gramEnd"/>
-      <w:r>
-        <w:t xml:space="preserve"> the conservation setup. A two-stage conservation is envisioned, could you give an example? Temporary easements or CRP contracts may help in adding to the motivation part.</w:t>
-      </w:r>
-    </w:p>
-    <w:p>
-      <w:pPr>
-        <w:pStyle w:val="NoSpacing"/>
-      </w:pPr>
-      <w:r>
-        <w:t>I have added additional discussion about the motivation for the two stage set-up. As I noted in the text, while CRP provides a nice example of the timing, the model presented here does not apply to CRP because CRP pays farmers to remove land from agricultural production and restore it to a “natural” state. CRP is thus an “asset building” program and the irreversibility that drives the effects in the model presented here does not apply in the CRP setting.</w:t>
-      </w:r>
-    </w:p>
-    <w:p>
-      <w:pPr>
-        <w:pStyle w:val="NoSpacing"/>
-      </w:pPr>
-    </w:p>
-    <w:p>
-      <w:pPr>
-        <w:pStyle w:val="ReviewerComment"/>
-      </w:pPr>
-      <w:r>
-        <w:t xml:space="preserve">2) </w:t>
-      </w:r>
-      <w:proofErr w:type="gramStart"/>
-      <w:r>
-        <w:t>can</w:t>
-      </w:r>
-      <w:proofErr w:type="gramEnd"/>
-      <w:r>
-        <w:t xml:space="preserve"> you provide a better interpretive argument for the parameter choices to argue that the cases presented likely cover the realistic relationships present between conservation </w:t>
-      </w:r>
-      <w:r>
-        <w:rPr>
-          <w:rStyle w:val="il"/>
-        </w:rPr>
-        <w:t>and</w:t>
-      </w:r>
-      <w:r>
-        <w:t> </w:t>
-      </w:r>
-      <w:r>
-        <w:t>development values?</w:t>
-      </w:r>
-    </w:p>
-    <w:p>
-      <w:r>
-        <w:t>I have added a new section to the text describing how the parameters from the model relate to several existing ecosystem service payment plans. I have also added additional statements throughout the model development to tie the model variables more closely to their real world meanings.</w:t>
-      </w:r>
-    </w:p>
-    <w:p>
-      <w:pPr>
-        <w:pStyle w:val="ReviewerComment"/>
-      </w:pPr>
-      <w:r>
-        <w:t>3) p. 11, second paragraph "…optimal first period offer </w:t>
-      </w:r>
-      <w:r>
-        <w:rPr>
-          <w:rStyle w:val="il"/>
-        </w:rPr>
-        <w:t>and</w:t>
-      </w:r>
-      <w:r>
-        <w:t> </w:t>
-      </w:r>
-      <w:r>
-        <w:t>how large valuable adopting…" '</w:t>
-      </w:r>
-      <w:proofErr w:type="gramStart"/>
-      <w:r>
-        <w:t>large</w:t>
-      </w:r>
-      <w:proofErr w:type="gramEnd"/>
-      <w:r>
-        <w:t>' to be deleted?</w:t>
-      </w:r>
-    </w:p>
-    <w:p>
-      <w:r>
-        <w:t>Change made as requested.</w:t>
-      </w:r>
-    </w:p>
-    <w:p>
-      <w:pPr>
-        <w:pStyle w:val="ReviewerComment"/>
-      </w:pPr>
-      <w:r>
-        <w:t>4) p. 12, first line: buyer's</w:t>
-      </w:r>
-    </w:p>
-    <w:p>
-      <w:r>
-        <w:t>Change made as requested</w:t>
-      </w:r>
-    </w:p>
-    <w:p>
-      <w:pPr>
-        <w:pStyle w:val="ReviewerComment"/>
-      </w:pPr>
+        <w:t xml:space="preserve"> CARA risk preferences the first time you use it</w:t>
+      </w:r>
+    </w:p>
+    <w:p>
+      <w:r>
+        <w:t>Thank you for noticing this oversight. I have replaced the abbreviation with the full description since it is not used again in the text.</w:t>
+      </w:r>
+    </w:p>
+    <w:p>
+      <w:pPr>
+        <w:pStyle w:val="ReviewerComment"/>
+      </w:pPr>
+      <w:r>
+        <w:t>2) It is a little difficult to distill the key results of the study as the manuscript is currently presented. It would help to clearly separate the methods/model section from the results section. For example, in section 2.1 (page 7), the 3 paragraphs following the text: "from this figure, we observe several effects....." can be moved to a separate section (e.g. "results") </w:t>
+      </w:r>
+      <w:r>
+        <w:rPr>
+          <w:rStyle w:val="il"/>
+        </w:rPr>
+        <w:t>and</w:t>
+      </w:r>
+      <w:r>
+        <w:t> </w:t>
+      </w:r>
+      <w:r>
+        <w:t>some of the text in section 3 </w:t>
+      </w:r>
+      <w:r>
+        <w:rPr>
+          <w:rStyle w:val="il"/>
+        </w:rPr>
+        <w:t>and</w:t>
+      </w:r>
+      <w:r>
+        <w:t> </w:t>
+      </w:r>
+      <w:r>
+        <w:t>4 that highlight the key assumptions can be moved here.</w:t>
+      </w:r>
+    </w:p>
+    <w:p>
+      <w:r>
+        <w:t xml:space="preserve">I appreciate this concern about the separation of the model and the figures </w:t>
+      </w:r>
+      <w:r>
+        <w:t>describing the predictions of the model</w:t>
+      </w:r>
+      <w:r>
+        <w:t xml:space="preserve">. </w:t>
+      </w:r>
+      <w:r>
+        <w:t>I have re-organized the sections of the paper keeping the model itself in Section 2 and combining all of the discussion of the model’s predictions in a single section with several subsections. Moreover, the text now emphasizes that these figures are exploring the predictions of the theoretical model under a variety of parameters.</w:t>
+      </w:r>
+      <w:r>
+        <w:t xml:space="preserve"> </w:t>
+      </w:r>
+    </w:p>
+    <w:p>
+      <w:pPr>
+        <w:pStyle w:val="ReviewerComment"/>
+      </w:pPr>
+      <w:r>
+        <w:t>3) Please put in main headings (e.g. Results) for section 3 </w:t>
+      </w:r>
+      <w:r>
+        <w:rPr>
+          <w:rStyle w:val="il"/>
+        </w:rPr>
+        <w:t>and</w:t>
+      </w:r>
+      <w:r>
+        <w:t> </w:t>
+      </w:r>
+      <w:r>
+        <w:t>4. Also, maybe section 3 </w:t>
+      </w:r>
+      <w:r>
+        <w:rPr>
+          <w:rStyle w:val="il"/>
+        </w:rPr>
+        <w:t>and</w:t>
+      </w:r>
+      <w:r>
+        <w:t> </w:t>
+      </w:r>
+      <w:r>
+        <w:t>4 can be combined as sub-sections under one main heading.</w:t>
+      </w:r>
+    </w:p>
+    <w:p>
+      <w:r>
+        <w:t>See previous comment. I have combined all of the predictions into a single section and used more descriptive subsection headings.</w:t>
+      </w:r>
+    </w:p>
+    <w:p>
+      <w:pPr>
+        <w:pStyle w:val="ReviewerComment"/>
+      </w:pPr>
+      <w:r>
+        <w:t>4) One of the limitations of this study is restricting the conservation buyer's choice of optimal use of the land in conservation only when "e&lt;0". In reality, there may be situations when conservation is important even in scenarios when "e&lt;0". While I understand the necessity of such assumptions to develop a tractable model, it is important to point out this limitation </w:t>
+      </w:r>
+      <w:r>
+        <w:rPr>
+          <w:rStyle w:val="il"/>
+        </w:rPr>
+        <w:t>and</w:t>
+      </w:r>
+      <w:r>
+        <w:t> </w:t>
+      </w:r>
+      <w:r>
+        <w:t>what intuitions your results can provide for such cases (if any).</w:t>
+      </w:r>
+    </w:p>
+    <w:p>
       <w:r>
         <w:lastRenderedPageBreak/>
-        <w:t>Reviewer #2:</w:t>
-      </w:r>
-    </w:p>
-    <w:p>
-      <w:pPr>
-        <w:pStyle w:val="ReviewerComment"/>
-      </w:pPr>
-      <w:r>
-        <w:t>The authors use a two-period dynamic stochastic optimization framework to analyze how uncertainty in availability of information pertaining to the conservation value of the land affects the decision of the conservation planner today. While the approach is novel </w:t>
-      </w:r>
-      <w:r>
-        <w:rPr>
-          <w:rStyle w:val="il"/>
-        </w:rPr>
-        <w:t>and</w:t>
-      </w:r>
-      <w:r>
-        <w:t> </w:t>
-      </w:r>
-      <w:r>
-        <w:t>the numerical simulations provide key insights, this study lacks a case study application to motivate </w:t>
-      </w:r>
-      <w:r>
-        <w:rPr>
-          <w:rStyle w:val="il"/>
-        </w:rPr>
-        <w:t>and</w:t>
-      </w:r>
-      <w:r>
-        <w:t> </w:t>
-      </w:r>
-      <w:r>
-        <w:t>better explain some of the findings. Additionally, the manuscript also lacks details on how the numerical simulations are carried out. Also, in its current form, the methods/model </w:t>
-      </w:r>
-      <w:r>
-        <w:rPr>
-          <w:rStyle w:val="il"/>
-        </w:rPr>
-        <w:t>and</w:t>
-      </w:r>
-      <w:r>
-        <w:t> </w:t>
-      </w:r>
-      <w:r>
-        <w:t>results are mixed together </w:t>
-      </w:r>
-      <w:r>
-        <w:rPr>
-          <w:rStyle w:val="il"/>
-        </w:rPr>
-        <w:t>and</w:t>
-      </w:r>
-      <w:r>
-        <w:t> </w:t>
-      </w:r>
-      <w:r>
-        <w:t>it is difficult to clearly follow some of the key assumptions </w:t>
-      </w:r>
-      <w:r>
-        <w:rPr>
-          <w:rStyle w:val="il"/>
-        </w:rPr>
-        <w:t>and</w:t>
-      </w:r>
-      <w:r>
-        <w:t> </w:t>
-      </w:r>
-      <w:r>
-        <w:t>approaches the authors used to arrive at the results. Below I provide more detailed comments </w:t>
-      </w:r>
-      <w:r>
-        <w:rPr>
-          <w:rStyle w:val="il"/>
-        </w:rPr>
-        <w:t>and</w:t>
-      </w:r>
-      <w:r>
-        <w:t> </w:t>
-      </w:r>
-      <w:r>
-        <w:t>suggestions:</w:t>
-      </w:r>
-    </w:p>
-    <w:p>
-      <w:pPr>
-        <w:pStyle w:val="ReviewerComment"/>
-      </w:pPr>
-      <w:r>
-        <w:t xml:space="preserve">1) </w:t>
-      </w:r>
-      <w:proofErr w:type="gramStart"/>
-      <w:r>
-        <w:t>define</w:t>
-      </w:r>
-      <w:proofErr w:type="gramEnd"/>
-      <w:r>
-        <w:t xml:space="preserve"> CARA risk preferences the first time you use it</w:t>
-      </w:r>
-    </w:p>
-    <w:p>
-      <w:r>
-        <w:t>Thank you for noticing this oversight. I have replaced the abbreviation with the full description since it is not used again in the text.</w:t>
-      </w:r>
-    </w:p>
-    <w:p>
-      <w:pPr>
-        <w:pStyle w:val="ReviewerComment"/>
-      </w:pPr>
-      <w:r>
-        <w:t>2) It is a little difficult to distill the key results of the study as the manuscript is currently presented. It would help to clearly separate the methods/model section from the results section. For example, in section 2.1 (page 7), the 3 paragraphs following the text: "from this figure, we observe several effects....." can be moved to a separate section (e.g. "results") </w:t>
-      </w:r>
-      <w:r>
-        <w:rPr>
-          <w:rStyle w:val="il"/>
-        </w:rPr>
-        <w:t>and</w:t>
-      </w:r>
-      <w:r>
-        <w:t> </w:t>
-      </w:r>
-      <w:r>
-        <w:t>some of the text in section 3 </w:t>
-      </w:r>
-      <w:r>
-        <w:rPr>
-          <w:rStyle w:val="il"/>
-        </w:rPr>
-        <w:t>and</w:t>
-      </w:r>
-      <w:r>
-        <w:t> </w:t>
-      </w:r>
-      <w:r>
-        <w:t>4 that highlight the key assumptions can be moved here.</w:t>
-      </w:r>
-    </w:p>
-    <w:p>
-      <w:r>
-        <w:t xml:space="preserve">I appreciate this concern about the separation of the model and the figures </w:t>
-      </w:r>
-      <w:r>
-        <w:t>describing the predictions of the model</w:t>
-      </w:r>
-      <w:r>
-        <w:t xml:space="preserve">. </w:t>
-      </w:r>
-      <w:r>
-        <w:t>I have re-organized the sections of the paper keeping the model itself in Section 2 and combining all of the discussion of the model’s predictions in a single section with several subsections. Moreover, the text now emphasizes that these figures are exploring the predictions of the theoretical model under a variety of parameters.</w:t>
-      </w:r>
-      <w:r>
-        <w:t xml:space="preserve"> </w:t>
-      </w:r>
-    </w:p>
-    <w:p>
-      <w:pPr>
-        <w:pStyle w:val="ReviewerComment"/>
-      </w:pPr>
-      <w:r>
-        <w:t>3) Please put in main headings (e.g. Results) for section 3 </w:t>
-      </w:r>
-      <w:r>
-        <w:rPr>
-          <w:rStyle w:val="il"/>
-        </w:rPr>
-        <w:t>and</w:t>
-      </w:r>
-      <w:r>
-        <w:t> </w:t>
-      </w:r>
-      <w:r>
-        <w:t>4. Also, maybe section 3 </w:t>
-      </w:r>
-      <w:r>
-        <w:rPr>
-          <w:rStyle w:val="il"/>
-        </w:rPr>
-        <w:t>and</w:t>
-      </w:r>
-      <w:r>
-        <w:t> </w:t>
-      </w:r>
-      <w:r>
-        <w:t>4 can be combined as sub-sections under one main heading.</w:t>
-      </w:r>
-    </w:p>
-    <w:p>
-      <w:r>
-        <w:t>See previous comment. I have combined all of the predictions into a single section and used more descriptive subsection headings.</w:t>
-      </w:r>
-    </w:p>
-    <w:p>
-      <w:pPr>
-        <w:pStyle w:val="ReviewerComment"/>
-      </w:pPr>
-      <w:r>
-        <w:t>4) One of the limitations of this study is restricting the conservation buyer's choice of optimal use of the land in conservation only when "e&lt;0". In reality, there may be situations when conservation is important even in scenarios when "e&lt;0". While I understand the necessity of such assumptions to develop a tractable model, it is important to point out this limitation </w:t>
-      </w:r>
-      <w:r>
-        <w:rPr>
-          <w:rStyle w:val="il"/>
-        </w:rPr>
-        <w:t>and</w:t>
-      </w:r>
-      <w:r>
-        <w:t> </w:t>
-      </w:r>
-      <w:r>
-        <w:t>what intuitions your results can provide for such cases (if any).</w:t>
-      </w:r>
-    </w:p>
-    <w:p>
-      <w:r>
         <w:t>I have added additional detail into the manuscript explaining the meaning of the variables in more depth and illustrating this through a discussion of how the model in the paper relates to existing descriptions of several real world PES programs.</w:t>
       </w:r>
     </w:p>
@@ -594,221 +630,220 @@
         <w:t>e</w:t>
       </w:r>
       <w:r>
-        <w:t xml:space="preserve"> represents the sum of the value </w:t>
-      </w:r>
+        <w:t xml:space="preserve"> represents the sum of the value the buyer places on each individual service, less any value provided by the parcel to the buyer in its developed state. </w:t>
+      </w:r>
+      <w:r>
+        <w:t xml:space="preserve">So if conservation is important to the buyer (i.e. more desirable than development), then according the definitions in this model, </w:t>
+      </w:r>
+      <w:r>
+        <w:rPr>
+          <w:i/>
+        </w:rPr>
+        <w:t>e</w:t>
+      </w:r>
+      <w:r>
+        <w:t>&gt;0. Part of the reason this value is unknown to the buyer is precisely because it is very difficult to measure all the possible benefits a parcel may provide.</w:t>
+      </w:r>
+    </w:p>
+    <w:p>
+      <w:r>
+        <w:t>As the paper now makes clearer on pg. 4</w:t>
+      </w:r>
+      <w:r>
+        <w:t xml:space="preserve">, if </w:t>
+      </w:r>
+      <w:r>
+        <w:rPr>
+          <w:i/>
+        </w:rPr>
+        <w:t>e</w:t>
+      </w:r>
+      <w:r>
+        <w:t xml:space="preserve">&lt;0, this means that the buyer of ecosystem services will receive more benefits if the land is developed than if it is conserved. This option exists in the model to reflect the reality that not all buyers of ecosystem services will want every parcel developed. The text now makes it clearer </w:t>
+      </w:r>
+      <w:r>
+        <w:t xml:space="preserve">(on pg. 5) </w:t>
+      </w:r>
+      <w:r>
+        <w:t>that while there may be other benefits of conservation that accrue to someone other than the buyer, these benefits would not be considered.</w:t>
+      </w:r>
+    </w:p>
+    <w:p>
+      <w:pPr>
+        <w:pStyle w:val="ReviewerComment"/>
+      </w:pPr>
+      <w:r>
+        <w:t>5) Figure 2 is missing labels for x-axis; also the title of Figure 2 seems incomplete (the Impact of Changing Parameters on what?)</w:t>
+      </w:r>
+    </w:p>
+    <w:p>
+      <w:r>
+        <w:t xml:space="preserve">The revised figure includes an </w:t>
+      </w:r>
+      <w:r>
+        <w:rPr>
+          <w:i/>
+        </w:rPr>
+        <w:t>x</w:t>
+      </w:r>
+      <w:r>
+        <w:t xml:space="preserve">-axis label (on the bottom row) and is now titled </w:t>
+      </w:r>
+      <w:r>
+        <w:rPr>
+          <w:rStyle w:val="ToUpdate"/>
+        </w:rPr>
+        <w:t>“</w:t>
+      </w:r>
+      <w:r>
+        <w:t xml:space="preserve">Impact of Changing Parameters on the Marginal Benefits and Costs of Increasing </w:t>
+      </w:r>
+      <w:r>
+        <w:t>the Final Period</w:t>
+      </w:r>
+      <w:r>
+        <w:t xml:space="preserve"> Offer”</w:t>
+      </w:r>
+    </w:p>
+    <w:p>
+      <w:pPr>
+        <w:pStyle w:val="ReviewerComment"/>
+      </w:pPr>
+      <w:r>
+        <w:t>6) Applying this to an actual case study would make some of the results more tangible for the reader. Even if it is not possible to apply a full case study, it would benefit the reader if many of the assumptions that the author makes are motivated with real life scenarios (wherever possible)to make the methods </w:t>
+      </w:r>
+      <w:r>
+        <w:rPr>
+          <w:rStyle w:val="il"/>
+        </w:rPr>
+        <w:t>and</w:t>
+      </w:r>
+      <w:r>
+        <w:t> </w:t>
+      </w:r>
+      <w:r>
+        <w:t>results less abstract.</w:t>
+      </w:r>
+    </w:p>
+    <w:p>
+      <w:r>
+        <w:t>Applying the model to a specific case study is challenging because of the large degree of uncertainty about parameter values that drives the model motivation. However, I have adopted your suggestion of motivating the model and the definition of terms by drawing parallels with</w:t>
+      </w:r>
+      <w:r>
+        <w:t xml:space="preserve"> several real world PES schemes. I have also included a new section (Section 4) that discusses how the </w:t>
+      </w:r>
+      <w:r>
+        <w:t>model predictions and parameters</w:t>
+      </w:r>
+      <w:r>
+        <w:t xml:space="preserve"> relate to existing PES programs.</w:t>
+      </w:r>
+    </w:p>
+    <w:p>
+      <w:pPr>
+        <w:pStyle w:val="ReviewerComment"/>
+      </w:pPr>
+      <w:r>
+        <w:t>7) I find a few instances of typos </w:t>
+      </w:r>
+      <w:r>
+        <w:rPr>
+          <w:rStyle w:val="il"/>
+        </w:rPr>
+        <w:t>and</w:t>
+      </w:r>
+      <w:r>
+        <w:t> </w:t>
+      </w:r>
+      <w:r>
+        <w:t>grammatical errors. Please proof read the manuscript carefully.</w:t>
+      </w:r>
+    </w:p>
+    <w:p>
+      <w:r>
+        <w:t>Thank you for pointing these out. I have corrected any typos and grammatical errors that I found and hope that I have caught them all.</w:t>
+      </w:r>
+    </w:p>
+    <w:p>
+      <w:pPr>
+        <w:pStyle w:val="ReviewerComment"/>
+      </w:pPr>
+      <w:r>
+        <w:t xml:space="preserve">8) Many of the figures are not </w:t>
+      </w:r>
+      <w:proofErr w:type="spellStart"/>
+      <w:r>
+        <w:t>self explanatory</w:t>
+      </w:r>
+      <w:proofErr w:type="spellEnd"/>
+      <w:r>
+        <w:t>. Please provide axis labels wherever missing </w:t>
+      </w:r>
+      <w:r>
+        <w:rPr>
+          <w:rStyle w:val="il"/>
+        </w:rPr>
+        <w:t>and</w:t>
+      </w:r>
+      <w:r>
+        <w:t> </w:t>
+      </w:r>
+      <w:r>
+        <w:t>also clear titles </w:t>
+      </w:r>
+      <w:r>
+        <w:rPr>
+          <w:rStyle w:val="il"/>
+        </w:rPr>
+        <w:t>and</w:t>
+      </w:r>
+      <w:r>
+        <w:t> </w:t>
+      </w:r>
+      <w:r>
+        <w:t>captions to explain the figure. For example, in Figure 8, it is not clear from the title what does the gain (shown on y-axis) refer to. There are similar issues with Figure 2, 5 </w:t>
+      </w:r>
+      <w:r>
+        <w:rPr>
+          <w:rStyle w:val="il"/>
+        </w:rPr>
+        <w:t>and</w:t>
+      </w:r>
+      <w:r>
+        <w:t> </w:t>
+      </w:r>
+      <w:r>
+        <w:t>6.</w:t>
+      </w:r>
+    </w:p>
+    <w:p>
       <w:r>
         <w:lastRenderedPageBreak/>
-        <w:t xml:space="preserve">the buyer places on each individual service, less any value provided by the parcel to the buyer in its developed state. </w:t>
-      </w:r>
-      <w:r>
-        <w:t xml:space="preserve">So if conservation is important to the buyer (i.e. more desirable than development), then according the definitions in this model, </w:t>
-      </w:r>
-      <w:r>
-        <w:rPr>
-          <w:i/>
-        </w:rPr>
-        <w:t>e</w:t>
-      </w:r>
-      <w:r>
-        <w:t>&gt;0. Part of the reason this value is unknown to the buyer is precisely because it is very difficult to measure all the possible benefits a parcel may provide.</w:t>
-      </w:r>
-    </w:p>
-    <w:p>
-      <w:r>
-        <w:t>As the paper now makes clearer on pg. 4</w:t>
-      </w:r>
-      <w:r>
-        <w:t xml:space="preserve">, if </w:t>
-      </w:r>
-      <w:r>
-        <w:rPr>
-          <w:i/>
-        </w:rPr>
-        <w:t>e</w:t>
-      </w:r>
-      <w:r>
-        <w:t xml:space="preserve">&lt;0, this means that the buyer of ecosystem services will receive more benefits if the land is developed than if it is conserved. This option exists in the model to reflect the reality that not all buyers of ecosystem services will want every parcel developed. The text now makes it clearer </w:t>
-      </w:r>
-      <w:r>
-        <w:t xml:space="preserve">(on pg. 5) </w:t>
-      </w:r>
-      <w:r>
-        <w:t>that while there may be other benefits of conservation that accrue to someone other than the buyer, these benefits would not be considered.</w:t>
-      </w:r>
-    </w:p>
-    <w:p>
-      <w:pPr>
-        <w:pStyle w:val="ReviewerComment"/>
-      </w:pPr>
-      <w:r>
-        <w:t>5) Figure 2 is missing labels for x-axis; also the title of Figure 2 seems incomplete (the Impact of Changing Parameters on what?)</w:t>
-      </w:r>
-    </w:p>
-    <w:p>
-      <w:r>
-        <w:t xml:space="preserve">The revised figure includes an </w:t>
-      </w:r>
-      <w:r>
-        <w:rPr>
-          <w:i/>
-        </w:rPr>
-        <w:t>x</w:t>
-      </w:r>
-      <w:r>
-        <w:t xml:space="preserve">-axis label (on the bottom row) and is now titled </w:t>
-      </w:r>
-      <w:r>
-        <w:rPr>
-          <w:rStyle w:val="ToUpdate"/>
-        </w:rPr>
-        <w:t>“</w:t>
-      </w:r>
-      <w:r>
-        <w:t xml:space="preserve">Impact of Changing Parameters on the Marginal Benefits and Costs of Increasing </w:t>
-      </w:r>
-      <w:r>
-        <w:t>the Final Period</w:t>
-      </w:r>
-      <w:r>
-        <w:t xml:space="preserve"> Offer”</w:t>
-      </w:r>
-    </w:p>
-    <w:p>
-      <w:pPr>
-        <w:pStyle w:val="ReviewerComment"/>
-      </w:pPr>
-      <w:r>
-        <w:t>6) Applying this to an actual case study would make some of the results more tangible for the reader. Even if it is not possible to apply a full case study, it would benefit the reader if many of the assumptions that the author makes are motivated with real life scenarios (wherever possible)to make the methods </w:t>
-      </w:r>
-      <w:r>
-        <w:rPr>
-          <w:rStyle w:val="il"/>
-        </w:rPr>
-        <w:t>and</w:t>
-      </w:r>
-      <w:r>
-        <w:t> </w:t>
-      </w:r>
-      <w:r>
-        <w:t>results less abstract.</w:t>
-      </w:r>
-    </w:p>
-    <w:p>
-      <w:r>
-        <w:t>Applying the model to a specific case study is challenging because of the large degree of uncertainty about parameter values that drives the model motivation. However, I have adopted your suggestion of motivating the model and the definition of terms by drawing parallels with</w:t>
-      </w:r>
-      <w:r>
-        <w:t xml:space="preserve"> several real world PES schemes. I have also included a new section (Section 4) that discusses how the results relate to existing PES programs.</w:t>
-      </w:r>
-    </w:p>
-    <w:p>
-      <w:pPr>
-        <w:pStyle w:val="ReviewerComment"/>
-      </w:pPr>
-      <w:r>
-        <w:t>7) I find a few instances of typos </w:t>
-      </w:r>
-      <w:r>
-        <w:rPr>
-          <w:rStyle w:val="il"/>
-        </w:rPr>
-        <w:t>and</w:t>
-      </w:r>
-      <w:r>
-        <w:t> </w:t>
-      </w:r>
-      <w:r>
-        <w:t>grammatical errors. Please proof read the manuscript carefully.</w:t>
-      </w:r>
-    </w:p>
-    <w:p>
-      <w:r>
-        <w:t>Thank you for pointing these out. I have corrected any typos and grammatical errors that I found and hope that I have caught them all.</w:t>
-      </w:r>
-    </w:p>
-    <w:p>
-      <w:pPr>
-        <w:pStyle w:val="ReviewerComment"/>
-      </w:pPr>
-      <w:r>
-        <w:t xml:space="preserve">8) Many of the figures are not </w:t>
+        <w:t>I have updated the labels and titles of most of the figures in the text.</w:t>
+      </w:r>
+    </w:p>
+    <w:p>
+      <w:pPr>
+        <w:pStyle w:val="ReviewerComment"/>
+      </w:pPr>
+      <w:r>
+        <w:t>9) Please provide more details about how the numerical simulations were carried out either as a separate sub-section under methods or as part of the appendix.</w:t>
+      </w:r>
+    </w:p>
+    <w:p>
+      <w:r>
+        <w:t xml:space="preserve">I have created a new section in the appendix describing how the numerical results were generated and created a zip file containing all of the </w:t>
       </w:r>
       <w:proofErr w:type="spellStart"/>
       <w:r>
-        <w:t>self explanatory</w:t>
+        <w:t>Matlab</w:t>
       </w:r>
       <w:proofErr w:type="spellEnd"/>
       <w:r>
-        <w:t>. Please provide axis labels wherever missing </w:t>
-      </w:r>
-      <w:r>
-        <w:rPr>
-          <w:rStyle w:val="il"/>
-        </w:rPr>
-        <w:t>and</w:t>
-      </w:r>
-      <w:r>
-        <w:t> </w:t>
-      </w:r>
-      <w:r>
-        <w:t>also clear titles </w:t>
-      </w:r>
-      <w:r>
-        <w:rPr>
-          <w:rStyle w:val="il"/>
-        </w:rPr>
-        <w:t>and</w:t>
-      </w:r>
-      <w:r>
-        <w:t> </w:t>
-      </w:r>
-      <w:r>
-        <w:t>captions to explain the figure. For example, in Figure 8, it is not clear from the title what does the gain (shown on y-axis) refer to. There are similar issues with Figure 2, 5 </w:t>
-      </w:r>
-      <w:r>
-        <w:rPr>
-          <w:rStyle w:val="il"/>
-        </w:rPr>
-        <w:t>and</w:t>
-      </w:r>
-      <w:r>
-        <w:t> </w:t>
-      </w:r>
-      <w:r>
-        <w:t>6.</w:t>
-      </w:r>
-    </w:p>
-    <w:p>
-      <w:r>
-        <w:t>I have updated the labels and titles of most of the figures in the text.</w:t>
-      </w:r>
-    </w:p>
-    <w:p>
-      <w:pPr>
-        <w:pStyle w:val="ReviewerComment"/>
-      </w:pPr>
-      <w:r>
-        <w:t>9) Please provide more details about how the numerical simulations were carried out either as a separate sub-section under methods or as part of the appendix.</w:t>
-      </w:r>
-    </w:p>
-    <w:p>
-      <w:r>
-        <w:t xml:space="preserve">I have created a new section in the appendix describing how the numerical results were generated and created a zip file containing all of the </w:t>
-      </w:r>
-      <w:proofErr w:type="spellStart"/>
-      <w:r>
-        <w:t>Matlab</w:t>
-      </w:r>
-      <w:proofErr w:type="spellEnd"/>
-      <w:r>
-        <w:t xml:space="preserve"> code used to generate the results that </w:t>
-      </w:r>
-      <w:r>
-        <w:lastRenderedPageBreak/>
-        <w:t>I will make available to readers upon request</w:t>
-      </w:r>
-      <w:r>
-        <w:t>. Please let me know if you would like the zip archive at this point.</w:t>
+        <w:t xml:space="preserve"> code used to generate the results that I will make available to readers upon request</w:t>
+      </w:r>
+      <w:r>
+        <w:t>.</w:t>
       </w:r>
       <w:bookmarkStart w:id="0" w:name="_GoBack"/>
       <w:bookmarkEnd w:id="0"/>
@@ -1225,6 +1260,7 @@
   <w:style w:type="character" w:default="1" w:styleId="DefaultParagraphFont">
     <w:name w:val="Default Paragraph Font"/>
     <w:uiPriority w:val="1"/>
+    <w:semiHidden/>
     <w:unhideWhenUsed/>
   </w:style>
   <w:style w:type="table" w:default="1" w:styleId="TableNormal">

</xml_diff>